<commit_message>
added command line args feature, Readme file, requirements file and initial project report ready
</commit_message>
<xml_diff>
--- a/Project Report.docx
+++ b/Project Report.docx
@@ -4540,16 +4540,14 @@
         <w:rPr>
           <w:sz w:val="24"/>
         </w:rPr>
-        <w:t xml:space="preserve">We’ll extract NLP features like POS tags, lemmas, synonyms, hypernyms, meronyms, </w:t>
-      </w:r>
-      <w:proofErr w:type="spellStart"/>
-      <w:r>
-        <w:rPr>
-          <w:sz w:val="24"/>
-        </w:rPr>
-        <w:t>etc</w:t>
-      </w:r>
-      <w:proofErr w:type="spellEnd"/>
+        <w:t>We’ll extract NLP features like POS tags, lemmas, synonyms, hypernyms, meronyms, etc</w:t>
+      </w:r>
+      <w:r>
+        <w:rPr>
+          <w:sz w:val="24"/>
+        </w:rPr>
+        <w:t>.</w:t>
+      </w:r>
       <w:r>
         <w:rPr>
           <w:sz w:val="24"/>
@@ -4683,7 +4681,50 @@
         <w:rPr>
           <w:sz w:val="24"/>
         </w:rPr>
-        <w:t>Python - Spyder</w:t>
+        <w:t>Python</w:t>
+      </w:r>
+      <w:r>
+        <w:rPr>
+          <w:sz w:val="24"/>
+        </w:rPr>
+        <w:t xml:space="preserve"> </w:t>
+      </w:r>
+      <w:r>
+        <w:rPr>
+          <w:sz w:val="24"/>
+        </w:rPr>
+        <w:t>(</w:t>
+      </w:r>
+      <w:r>
+        <w:rPr>
+          <w:i/>
+          <w:sz w:val="24"/>
+        </w:rPr>
+        <w:t>version</w:t>
+      </w:r>
+      <w:r>
+        <w:rPr>
+          <w:sz w:val="24"/>
+        </w:rPr>
+        <w:t>: 3.</w:t>
+      </w:r>
+      <w:r>
+        <w:rPr>
+          <w:sz w:val="24"/>
+        </w:rPr>
+        <w:t>7.3</w:t>
+      </w:r>
+      <w:r>
+        <w:rPr>
+          <w:sz w:val="24"/>
+        </w:rPr>
+        <w:t>)</w:t>
+      </w:r>
+      <w:r>
+        <w:rPr>
+          <w:sz w:val="24"/>
+        </w:rPr>
+        <w:t xml:space="preserve"> - Spyder</w:t>
       </w:r>
     </w:p>
     <w:p>
@@ -4715,7 +4756,26 @@
         <w:rPr>
           <w:sz w:val="24"/>
         </w:rPr>
-        <w:t xml:space="preserve"> tool</w:t>
+        <w:t xml:space="preserve"> </w:t>
+      </w:r>
+      <w:r>
+        <w:rPr>
+          <w:sz w:val="24"/>
+        </w:rPr>
+        <w:t>(</w:t>
+      </w:r>
+      <w:r>
+        <w:rPr>
+          <w:i/>
+          <w:sz w:val="24"/>
+        </w:rPr>
+        <w:t>version</w:t>
+      </w:r>
+      <w:r>
+        <w:rPr>
+          <w:sz w:val="24"/>
+        </w:rPr>
+        <w:t>: 8.0)</w:t>
       </w:r>
     </w:p>
     <w:p>
@@ -4735,6 +4795,25 @@
         </w:rPr>
         <w:t>NLTK library</w:t>
       </w:r>
+      <w:r>
+        <w:rPr>
+          <w:sz w:val="24"/>
+        </w:rPr>
+        <w:t xml:space="preserve"> (</w:t>
+      </w:r>
+      <w:r>
+        <w:rPr>
+          <w:i/>
+          <w:sz w:val="24"/>
+        </w:rPr>
+        <w:t>version</w:t>
+      </w:r>
+      <w:r>
+        <w:rPr>
+          <w:sz w:val="24"/>
+        </w:rPr>
+        <w:t>: 3.2.5)</w:t>
+      </w:r>
     </w:p>
     <w:p>
       <w:pPr>
@@ -4753,6 +4832,51 @@
         </w:rPr>
         <w:t>Spacy library</w:t>
       </w:r>
+      <w:r>
+        <w:rPr>
+          <w:sz w:val="24"/>
+        </w:rPr>
+        <w:t xml:space="preserve"> </w:t>
+      </w:r>
+      <w:r>
+        <w:rPr>
+          <w:sz w:val="24"/>
+        </w:rPr>
+        <w:t>(</w:t>
+      </w:r>
+      <w:r>
+        <w:rPr>
+          <w:i/>
+          <w:sz w:val="24"/>
+        </w:rPr>
+        <w:t>version</w:t>
+      </w:r>
+      <w:r>
+        <w:rPr>
+          <w:sz w:val="24"/>
+        </w:rPr>
+        <w:t xml:space="preserve">: </w:t>
+      </w:r>
+      <w:r>
+        <w:rPr>
+          <w:sz w:val="24"/>
+        </w:rPr>
+        <w:t>2.0.1</w:t>
+      </w:r>
+      <w:bookmarkStart w:id="0" w:name="_GoBack"/>
+      <w:bookmarkEnd w:id="0"/>
+      <w:r>
+        <w:rPr>
+          <w:sz w:val="24"/>
+        </w:rPr>
+        <w:t>3</w:t>
+      </w:r>
+      <w:r>
+        <w:rPr>
+          <w:sz w:val="24"/>
+        </w:rPr>
+        <w:t>)</w:t>
+      </w:r>
     </w:p>
     <w:p>
       <w:pPr>
@@ -4768,7 +4892,7 @@
           <w:sz w:val="28"/>
           <w:u w:val="single"/>
         </w:rPr>
-        <w:t>Architectural Diagram</w:t>
+        <w:t>Architectur</w:t>
       </w:r>
       <w:r>
         <w:rPr>
@@ -4776,17 +4900,16 @@
           <w:sz w:val="28"/>
           <w:u w:val="single"/>
         </w:rPr>
-        <w:t>:</w:t>
-      </w:r>
-    </w:p>
-    <w:p>
-      <w:pPr>
+        <w:t>e</w:t>
+      </w:r>
+      <w:r>
         <w:rPr>
           <w:b/>
           <w:sz w:val="28"/>
           <w:u w:val="single"/>
         </w:rPr>
-      </w:pPr>
+        <w:t>:</w:t>
+      </w:r>
     </w:p>
     <w:p>
       <w:pPr>
@@ -4794,35 +4917,2864 @@
           <w:sz w:val="24"/>
         </w:rPr>
       </w:pPr>
+      <w:r>
+        <w:rPr>
+          <w:sz w:val="24"/>
+        </w:rPr>
+        <w:t>We shall cover our architecture</w:t>
+      </w:r>
+      <w:r>
+        <w:rPr>
+          <w:sz w:val="24"/>
+        </w:rPr>
+        <w:t xml:space="preserve"> </w:t>
+      </w:r>
+      <w:r>
+        <w:rPr>
+          <w:sz w:val="24"/>
+        </w:rPr>
+        <w:t>(shown in figure 1)</w:t>
+      </w:r>
+      <w:r>
+        <w:rPr>
+          <w:sz w:val="24"/>
+        </w:rPr>
+        <w:t xml:space="preserve"> in the following</w:t>
+      </w:r>
+      <w:r>
+        <w:rPr>
+          <w:sz w:val="24"/>
+        </w:rPr>
+        <w:t xml:space="preserve"> 7</w:t>
+      </w:r>
+      <w:r>
+        <w:rPr>
+          <w:sz w:val="24"/>
+        </w:rPr>
+        <w:t xml:space="preserve"> steps:</w:t>
+      </w:r>
     </w:p>
     <w:p>
       <w:pPr>
         <w:rPr>
-          <w:sz w:val="24"/>
-        </w:rPr>
-      </w:pPr>
-      <w:bookmarkStart w:id="0" w:name="_GoBack"/>
-      <w:bookmarkEnd w:id="0"/>
+          <w:b/>
+          <w:sz w:val="24"/>
+          <w:u w:val="single"/>
+        </w:rPr>
+      </w:pPr>
+      <w:bookmarkStart w:id="1" w:name="_Hlk8141421"/>
+      <w:r>
+        <w:rPr>
+          <w:b/>
+          <w:sz w:val="24"/>
+          <w:u w:val="single"/>
+        </w:rPr>
+        <w:t>Step 1:</w:t>
+      </w:r>
+    </w:p>
+    <w:bookmarkEnd w:id="1"/>
+    <w:p>
+      <w:pPr>
+        <w:pStyle w:val="ListParagraph"/>
+        <w:numPr>
+          <w:ilvl w:val="0"/>
+          <w:numId w:val="5"/>
+        </w:numPr>
+        <w:rPr>
+          <w:sz w:val="24"/>
+        </w:rPr>
+      </w:pPr>
+      <w:r>
+        <w:rPr>
+          <w:sz w:val="24"/>
+        </w:rPr>
+        <w:t>Read all the sentences from the given corpus.</w:t>
+      </w:r>
     </w:p>
     <w:p>
       <w:pPr>
-        <w:rPr>
-          <w:sz w:val="24"/>
-        </w:rPr>
-      </w:pPr>
+        <w:pStyle w:val="ListParagraph"/>
+        <w:numPr>
+          <w:ilvl w:val="0"/>
+          <w:numId w:val="5"/>
+        </w:numPr>
+        <w:rPr>
+          <w:sz w:val="24"/>
+        </w:rPr>
+      </w:pPr>
+      <w:r>
+        <w:rPr>
+          <w:sz w:val="24"/>
+        </w:rPr>
+        <w:t>Extract the following NLP features from each sentence</w:t>
+      </w:r>
       <w:r>
         <w:rPr>
           <w:sz w:val="24"/>
         </w:rPr>
         <w:t xml:space="preserve"> </w:t>
+      </w:r>
+      <w:r>
+        <w:rPr>
+          <w:sz w:val="24"/>
+        </w:rPr>
+        <w:t xml:space="preserve">– word tokens, lemmas, stems, synonyms, hypernyms, hyponyms, </w:t>
+      </w:r>
+      <w:proofErr w:type="spellStart"/>
+      <w:r>
+        <w:rPr>
+          <w:sz w:val="24"/>
+        </w:rPr>
+        <w:t>holonyms</w:t>
+      </w:r>
+      <w:proofErr w:type="spellEnd"/>
+      <w:r>
+        <w:rPr>
+          <w:sz w:val="24"/>
+        </w:rPr>
+        <w:t>, meronyms, named entities, dependency parsed tree</w:t>
+      </w:r>
+      <w:r>
+        <w:rPr>
+          <w:sz w:val="24"/>
+        </w:rPr>
+        <w:t>.</w:t>
       </w:r>
     </w:p>
     <w:p>
       <w:pPr>
+        <w:pStyle w:val="ListParagraph"/>
+        <w:numPr>
+          <w:ilvl w:val="0"/>
+          <w:numId w:val="5"/>
+        </w:numPr>
+        <w:rPr>
+          <w:sz w:val="24"/>
+        </w:rPr>
+      </w:pPr>
+      <w:r>
+        <w:rPr>
+          <w:sz w:val="24"/>
+        </w:rPr>
+        <w:t xml:space="preserve">We used Spacey </w:t>
+      </w:r>
+      <w:r>
+        <w:rPr>
+          <w:sz w:val="24"/>
+        </w:rPr>
+        <w:t xml:space="preserve">library </w:t>
+      </w:r>
+      <w:r>
+        <w:rPr>
+          <w:sz w:val="24"/>
+        </w:rPr>
+        <w:t>to create a dependency parsed tree of the sentence &amp; stor</w:t>
+      </w:r>
+      <w:r>
+        <w:rPr>
+          <w:sz w:val="24"/>
+        </w:rPr>
+        <w:t xml:space="preserve">ed </w:t>
+      </w:r>
+      <w:r>
+        <w:rPr>
+          <w:sz w:val="24"/>
+        </w:rPr>
+        <w:t>it in</w:t>
+      </w:r>
+      <w:r>
+        <w:rPr>
+          <w:sz w:val="24"/>
+        </w:rPr>
+        <w:t xml:space="preserve"> a list.</w:t>
+      </w:r>
+    </w:p>
+    <w:p>
+      <w:pPr>
+        <w:rPr>
+          <w:b/>
+          <w:sz w:val="24"/>
+          <w:u w:val="single"/>
+        </w:rPr>
+      </w:pPr>
+      <w:r>
+        <w:rPr>
+          <w:b/>
+          <w:sz w:val="24"/>
+          <w:u w:val="single"/>
+        </w:rPr>
+        <w:t xml:space="preserve">Step </w:t>
+      </w:r>
+      <w:r>
+        <w:rPr>
+          <w:b/>
+          <w:sz w:val="24"/>
+          <w:u w:val="single"/>
+        </w:rPr>
+        <w:t>2</w:t>
+      </w:r>
+      <w:r>
+        <w:rPr>
+          <w:b/>
+          <w:sz w:val="24"/>
+          <w:u w:val="single"/>
+        </w:rPr>
+        <w:t>:</w:t>
+      </w:r>
+    </w:p>
+    <w:p>
+      <w:pPr>
+        <w:pStyle w:val="ListParagraph"/>
+        <w:numPr>
+          <w:ilvl w:val="0"/>
+          <w:numId w:val="6"/>
+        </w:numPr>
+        <w:rPr>
+          <w:sz w:val="24"/>
+        </w:rPr>
+      </w:pPr>
+      <w:r>
+        <w:rPr>
+          <w:sz w:val="24"/>
+        </w:rPr>
+        <w:t xml:space="preserve">Send the sentence &amp; it’s extracted features to Apache </w:t>
+      </w:r>
+      <w:proofErr w:type="spellStart"/>
+      <w:r>
+        <w:rPr>
+          <w:sz w:val="24"/>
+        </w:rPr>
+        <w:t>Solr</w:t>
+      </w:r>
+      <w:proofErr w:type="spellEnd"/>
+      <w:r>
+        <w:rPr>
+          <w:sz w:val="24"/>
+        </w:rPr>
+        <w:t xml:space="preserve"> for indexing.</w:t>
+      </w:r>
+    </w:p>
+    <w:p>
+      <w:pPr>
+        <w:pStyle w:val="ListParagraph"/>
+        <w:numPr>
+          <w:ilvl w:val="0"/>
+          <w:numId w:val="6"/>
+        </w:numPr>
+        <w:rPr>
+          <w:sz w:val="24"/>
+        </w:rPr>
+      </w:pPr>
+      <w:r>
+        <w:rPr>
+          <w:sz w:val="24"/>
+        </w:rPr>
+        <w:t>Each indexed object is a list of key value pairs where each key is an NLP feature (ex. Synonyms, hypernyms, etc.) &amp; its value is the stored in csv format.</w:t>
+      </w:r>
+    </w:p>
+    <w:p>
+      <w:pPr>
+        <w:keepNext/>
+      </w:pPr>
+      <w:r>
+        <w:rPr>
+          <w:noProof/>
+        </w:rPr>
+        <w:lastRenderedPageBreak/>
+        <w:drawing>
+          <wp:inline distT="0" distB="0" distL="0" distR="0" wp14:anchorId="53E95D8C" wp14:editId="07DEA51A">
+            <wp:extent cx="5943600" cy="4283075"/>
+            <wp:effectExtent l="0" t="0" r="0" b="3175"/>
+            <wp:docPr id="34" name="Picture 34" descr="A close up of a map&#10;&#10;Description automatically generated"/>
+            <wp:cNvGraphicFramePr>
+              <a:graphicFrameLocks xmlns:a="http://schemas.openxmlformats.org/drawingml/2006/main" noChangeAspect="1"/>
+            </wp:cNvGraphicFramePr>
+            <a:graphic xmlns:a="http://schemas.openxmlformats.org/drawingml/2006/main">
+              <a:graphicData uri="http://schemas.openxmlformats.org/drawingml/2006/picture">
+                <pic:pic xmlns:pic="http://schemas.openxmlformats.org/drawingml/2006/picture">
+                  <pic:nvPicPr>
+                    <pic:cNvPr id="34" name="Untitled Diagram (2) (2).png"/>
+                    <pic:cNvPicPr/>
+                  </pic:nvPicPr>
+                  <pic:blipFill>
+                    <a:blip r:embed="rId7">
+                      <a:extLst>
+                        <a:ext uri="{28A0092B-C50C-407E-A947-70E740481C1C}">
+                          <a14:useLocalDpi xmlns:a14="http://schemas.microsoft.com/office/drawing/2010/main" val="0"/>
+                        </a:ext>
+                      </a:extLst>
+                    </a:blip>
+                    <a:stretch>
+                      <a:fillRect/>
+                    </a:stretch>
+                  </pic:blipFill>
+                  <pic:spPr>
+                    <a:xfrm>
+                      <a:off x="0" y="0"/>
+                      <a:ext cx="5943600" cy="4283075"/>
+                    </a:xfrm>
+                    <a:prstGeom prst="rect">
+                      <a:avLst/>
+                    </a:prstGeom>
+                  </pic:spPr>
+                </pic:pic>
+              </a:graphicData>
+            </a:graphic>
+          </wp:inline>
+        </w:drawing>
+      </w:r>
+    </w:p>
+    <w:p>
+      <w:pPr>
+        <w:pStyle w:val="Caption"/>
+        <w:jc w:val="center"/>
+        <w:rPr>
+          <w:b/>
+          <w:sz w:val="40"/>
+          <w:u w:val="single"/>
+        </w:rPr>
+      </w:pPr>
+      <w:r>
+        <w:rPr>
+          <w:sz w:val="24"/>
+        </w:rPr>
+        <w:t xml:space="preserve">Figure </w:t>
+      </w:r>
+      <w:r>
+        <w:rPr>
+          <w:sz w:val="24"/>
+        </w:rPr>
+        <w:fldChar w:fldCharType="begin"/>
+      </w:r>
+      <w:r>
+        <w:rPr>
+          <w:sz w:val="24"/>
+        </w:rPr>
+        <w:instrText xml:space="preserve"> SEQ Figure \* ARABIC </w:instrText>
+      </w:r>
+      <w:r>
+        <w:rPr>
+          <w:sz w:val="24"/>
+        </w:rPr>
+        <w:fldChar w:fldCharType="separate"/>
+      </w:r>
+      <w:r>
+        <w:rPr>
+          <w:noProof/>
+          <w:sz w:val="24"/>
+        </w:rPr>
+        <w:t>1</w:t>
+      </w:r>
+      <w:r>
+        <w:rPr>
+          <w:sz w:val="24"/>
+        </w:rPr>
+        <w:fldChar w:fldCharType="end"/>
+      </w:r>
+      <w:r>
+        <w:rPr>
+          <w:sz w:val="24"/>
+        </w:rPr>
+        <w:t>: Architecture Diagram</w:t>
+      </w:r>
+    </w:p>
+    <w:p>
+      <w:pPr>
+        <w:pStyle w:val="ListParagraph"/>
+        <w:numPr>
+          <w:ilvl w:val="0"/>
+          <w:numId w:val="6"/>
+        </w:numPr>
+        <w:rPr>
+          <w:sz w:val="24"/>
+        </w:rPr>
+      </w:pPr>
+      <w:proofErr w:type="spellStart"/>
+      <w:r>
+        <w:rPr>
+          <w:sz w:val="24"/>
+        </w:rPr>
+        <w:t>Solr</w:t>
+      </w:r>
+      <w:proofErr w:type="spellEnd"/>
+      <w:r>
+        <w:rPr>
+          <w:sz w:val="24"/>
+        </w:rPr>
+        <w:t xml:space="preserve"> has an internal synonyms.txt file which accepts csv values of words that are not common &amp; specific to our domain.</w:t>
+      </w:r>
+    </w:p>
+    <w:p>
+      <w:pPr>
+        <w:pStyle w:val="ListParagraph"/>
+        <w:numPr>
+          <w:ilvl w:val="0"/>
+          <w:numId w:val="6"/>
+        </w:numPr>
+        <w:rPr>
+          <w:sz w:val="24"/>
+        </w:rPr>
+      </w:pPr>
+      <w:proofErr w:type="spellStart"/>
+      <w:r>
+        <w:rPr>
+          <w:sz w:val="24"/>
+        </w:rPr>
+        <w:t>Solr</w:t>
+      </w:r>
+      <w:proofErr w:type="spellEnd"/>
+      <w:r>
+        <w:rPr>
+          <w:sz w:val="24"/>
+        </w:rPr>
+        <w:t xml:space="preserve"> considers these values as synonyms when indexing and querying.</w:t>
+      </w:r>
+    </w:p>
+    <w:p>
+      <w:pPr>
+        <w:pStyle w:val="ListParagraph"/>
+        <w:rPr>
+          <w:sz w:val="24"/>
+        </w:rPr>
+      </w:pPr>
+      <w:r>
+        <w:rPr>
+          <w:sz w:val="24"/>
+        </w:rPr>
+        <w:t>Ex.: UTD, The University of Texas at Dallas, UT Dallas.</w:t>
+      </w:r>
+    </w:p>
+    <w:p>
+      <w:pPr>
+        <w:pStyle w:val="ListParagraph"/>
+        <w:numPr>
+          <w:ilvl w:val="0"/>
+          <w:numId w:val="6"/>
+        </w:numPr>
+        <w:rPr>
+          <w:sz w:val="24"/>
+        </w:rPr>
+      </w:pPr>
+      <w:r>
+        <w:rPr>
+          <w:sz w:val="24"/>
+        </w:rPr>
+        <w:t xml:space="preserve">This can be achieved by making </w:t>
+      </w:r>
+      <w:r>
+        <w:rPr>
+          <w:sz w:val="24"/>
+        </w:rPr>
+        <w:t>a</w:t>
+      </w:r>
+      <w:r>
+        <w:rPr>
+          <w:sz w:val="24"/>
+        </w:rPr>
+        <w:t xml:space="preserve"> configuration change in managed-schema file in </w:t>
+      </w:r>
+      <w:proofErr w:type="spellStart"/>
+      <w:r>
+        <w:rPr>
+          <w:sz w:val="24"/>
+        </w:rPr>
+        <w:t>Solr’s</w:t>
+      </w:r>
+      <w:proofErr w:type="spellEnd"/>
+      <w:r>
+        <w:rPr>
+          <w:sz w:val="24"/>
+        </w:rPr>
+        <w:t xml:space="preserve"> directory</w:t>
+      </w:r>
+      <w:r>
+        <w:rPr>
+          <w:sz w:val="24"/>
+        </w:rPr>
+        <w:t xml:space="preserve"> as shown in figure 2</w:t>
+      </w:r>
+      <w:r>
+        <w:rPr>
+          <w:sz w:val="24"/>
+        </w:rPr>
+        <w:t>:</w:t>
+      </w:r>
+    </w:p>
+    <w:p>
+      <w:pPr>
+        <w:pStyle w:val="ListParagraph"/>
+        <w:rPr>
+          <w:sz w:val="24"/>
+        </w:rPr>
+      </w:pPr>
+    </w:p>
+    <w:p>
+      <w:pPr>
+        <w:pStyle w:val="ListParagraph"/>
+        <w:keepNext/>
+      </w:pPr>
+      <w:r>
+        <w:rPr>
+          <w:noProof/>
+        </w:rPr>
+        <w:drawing>
+          <wp:inline distT="0" distB="0" distL="0" distR="0" wp14:anchorId="49E38CA9" wp14:editId="08A9EF16">
+            <wp:extent cx="5943600" cy="1656080"/>
+            <wp:effectExtent l="0" t="0" r="0" b="1270"/>
+            <wp:docPr id="37" name="Picture 37"/>
+            <wp:cNvGraphicFramePr>
+              <a:graphicFrameLocks xmlns:a="http://schemas.openxmlformats.org/drawingml/2006/main" noChangeAspect="1"/>
+            </wp:cNvGraphicFramePr>
+            <a:graphic xmlns:a="http://schemas.openxmlformats.org/drawingml/2006/main">
+              <a:graphicData uri="http://schemas.openxmlformats.org/drawingml/2006/picture">
+                <pic:pic xmlns:pic="http://schemas.openxmlformats.org/drawingml/2006/picture">
+                  <pic:nvPicPr>
+                    <pic:cNvPr id="1" name=""/>
+                    <pic:cNvPicPr/>
+                  </pic:nvPicPr>
+                  <pic:blipFill>
+                    <a:blip r:embed="rId8"/>
+                    <a:stretch>
+                      <a:fillRect/>
+                    </a:stretch>
+                  </pic:blipFill>
+                  <pic:spPr>
+                    <a:xfrm>
+                      <a:off x="0" y="0"/>
+                      <a:ext cx="5943600" cy="1656080"/>
+                    </a:xfrm>
+                    <a:prstGeom prst="rect">
+                      <a:avLst/>
+                    </a:prstGeom>
+                  </pic:spPr>
+                </pic:pic>
+              </a:graphicData>
+            </a:graphic>
+          </wp:inline>
+        </w:drawing>
+      </w:r>
+    </w:p>
+    <w:p>
+      <w:pPr>
+        <w:pStyle w:val="Caption"/>
+        <w:jc w:val="center"/>
+        <w:rPr>
+          <w:sz w:val="36"/>
+        </w:rPr>
+      </w:pPr>
+      <w:r>
+        <w:rPr>
+          <w:sz w:val="24"/>
+        </w:rPr>
+        <w:t xml:space="preserve">Figure </w:t>
+      </w:r>
+      <w:r>
+        <w:rPr>
+          <w:sz w:val="24"/>
+        </w:rPr>
+        <w:fldChar w:fldCharType="begin"/>
+      </w:r>
+      <w:r>
+        <w:rPr>
+          <w:sz w:val="24"/>
+        </w:rPr>
+        <w:instrText xml:space="preserve"> SEQ Figure \* ARABIC </w:instrText>
+      </w:r>
+      <w:r>
+        <w:rPr>
+          <w:sz w:val="24"/>
+        </w:rPr>
+        <w:fldChar w:fldCharType="separate"/>
+      </w:r>
+      <w:r>
+        <w:rPr>
+          <w:noProof/>
+          <w:sz w:val="24"/>
+        </w:rPr>
+        <w:t>2</w:t>
+      </w:r>
+      <w:r>
+        <w:rPr>
+          <w:sz w:val="24"/>
+        </w:rPr>
+        <w:fldChar w:fldCharType="end"/>
+      </w:r>
+      <w:r>
+        <w:rPr>
+          <w:sz w:val="24"/>
+        </w:rPr>
+        <w:t xml:space="preserve">: </w:t>
+      </w:r>
+      <w:r>
+        <w:rPr>
+          <w:sz w:val="24"/>
+        </w:rPr>
+        <w:t>m</w:t>
+      </w:r>
+      <w:r>
+        <w:rPr>
+          <w:sz w:val="24"/>
+        </w:rPr>
+        <w:t>anaged</w:t>
+      </w:r>
+      <w:r>
+        <w:rPr>
+          <w:sz w:val="24"/>
+        </w:rPr>
+        <w:t>-s</w:t>
+      </w:r>
+      <w:r>
+        <w:rPr>
+          <w:sz w:val="24"/>
+        </w:rPr>
+        <w:t>chema.xml</w:t>
+      </w:r>
+    </w:p>
+    <w:p>
+      <w:pPr>
+        <w:pStyle w:val="ListParagraph"/>
+        <w:numPr>
+          <w:ilvl w:val="0"/>
+          <w:numId w:val="6"/>
+        </w:numPr>
+        <w:rPr>
+          <w:sz w:val="24"/>
+        </w:rPr>
+      </w:pPr>
+      <w:r>
+        <w:rPr>
+          <w:sz w:val="24"/>
+        </w:rPr>
+        <w:lastRenderedPageBreak/>
+        <w:t xml:space="preserve">At the end of this step, the entire corpus would be indexed and stored in </w:t>
+      </w:r>
+      <w:proofErr w:type="spellStart"/>
+      <w:r>
+        <w:rPr>
+          <w:sz w:val="24"/>
+        </w:rPr>
+        <w:t>Solr</w:t>
+      </w:r>
+      <w:proofErr w:type="spellEnd"/>
+      <w:r>
+        <w:rPr>
+          <w:sz w:val="24"/>
+        </w:rPr>
+        <w:t>, ready for querying.</w:t>
+      </w:r>
+    </w:p>
+    <w:p>
+      <w:pPr>
+        <w:pStyle w:val="ListParagraph"/>
+        <w:numPr>
+          <w:ilvl w:val="0"/>
+          <w:numId w:val="6"/>
+        </w:numPr>
+        <w:rPr>
+          <w:sz w:val="24"/>
+        </w:rPr>
+      </w:pPr>
+      <w:r>
+        <w:rPr>
+          <w:sz w:val="24"/>
+        </w:rPr>
+        <w:t xml:space="preserve">Figure 3 shows a </w:t>
+      </w:r>
+      <w:r>
+        <w:rPr>
+          <w:sz w:val="24"/>
+        </w:rPr>
+        <w:t xml:space="preserve">screenshot </w:t>
+      </w:r>
+      <w:r>
+        <w:rPr>
+          <w:sz w:val="24"/>
+        </w:rPr>
+        <w:t xml:space="preserve">of some features on an indexed sentence in </w:t>
+      </w:r>
+      <w:proofErr w:type="spellStart"/>
+      <w:r>
+        <w:rPr>
+          <w:sz w:val="24"/>
+        </w:rPr>
+        <w:t>Solr</w:t>
+      </w:r>
+      <w:proofErr w:type="spellEnd"/>
+      <w:r>
+        <w:rPr>
+          <w:sz w:val="24"/>
+        </w:rPr>
+        <w:t>:</w:t>
+      </w:r>
+    </w:p>
+    <w:p>
+      <w:pPr>
+        <w:pStyle w:val="ListParagraph"/>
+        <w:rPr>
+          <w:sz w:val="24"/>
+        </w:rPr>
+      </w:pPr>
+    </w:p>
+    <w:p>
+      <w:pPr>
+        <w:pStyle w:val="ListParagraph"/>
+        <w:keepNext/>
+      </w:pPr>
+      <w:r>
+        <w:rPr>
+          <w:noProof/>
+        </w:rPr>
+        <w:drawing>
+          <wp:inline distT="0" distB="0" distL="0" distR="0" wp14:anchorId="1A630CAC" wp14:editId="367DF5E8">
+            <wp:extent cx="5943600" cy="4820285"/>
+            <wp:effectExtent l="0" t="0" r="0" b="0"/>
+            <wp:docPr id="38" name="Picture 38"/>
+            <wp:cNvGraphicFramePr>
+              <a:graphicFrameLocks xmlns:a="http://schemas.openxmlformats.org/drawingml/2006/main" noChangeAspect="1"/>
+            </wp:cNvGraphicFramePr>
+            <a:graphic xmlns:a="http://schemas.openxmlformats.org/drawingml/2006/main">
+              <a:graphicData uri="http://schemas.openxmlformats.org/drawingml/2006/picture">
+                <pic:pic xmlns:pic="http://schemas.openxmlformats.org/drawingml/2006/picture">
+                  <pic:nvPicPr>
+                    <pic:cNvPr id="1" name=""/>
+                    <pic:cNvPicPr/>
+                  </pic:nvPicPr>
+                  <pic:blipFill>
+                    <a:blip r:embed="rId9"/>
+                    <a:stretch>
+                      <a:fillRect/>
+                    </a:stretch>
+                  </pic:blipFill>
+                  <pic:spPr>
+                    <a:xfrm>
+                      <a:off x="0" y="0"/>
+                      <a:ext cx="5943600" cy="4820285"/>
+                    </a:xfrm>
+                    <a:prstGeom prst="rect">
+                      <a:avLst/>
+                    </a:prstGeom>
+                  </pic:spPr>
+                </pic:pic>
+              </a:graphicData>
+            </a:graphic>
+          </wp:inline>
+        </w:drawing>
+      </w:r>
+    </w:p>
+    <w:p>
+      <w:pPr>
+        <w:pStyle w:val="Caption"/>
+        <w:jc w:val="center"/>
+        <w:rPr>
+          <w:sz w:val="36"/>
+        </w:rPr>
+      </w:pPr>
+      <w:r>
+        <w:rPr>
+          <w:sz w:val="24"/>
+        </w:rPr>
+        <w:t xml:space="preserve">Figure </w:t>
+      </w:r>
+      <w:r>
+        <w:rPr>
+          <w:sz w:val="24"/>
+        </w:rPr>
+        <w:fldChar w:fldCharType="begin"/>
+      </w:r>
+      <w:r>
+        <w:rPr>
+          <w:sz w:val="24"/>
+        </w:rPr>
+        <w:instrText xml:space="preserve"> SEQ Figure \* ARABIC </w:instrText>
+      </w:r>
+      <w:r>
+        <w:rPr>
+          <w:sz w:val="24"/>
+        </w:rPr>
+        <w:fldChar w:fldCharType="separate"/>
+      </w:r>
+      <w:r>
+        <w:rPr>
+          <w:noProof/>
+          <w:sz w:val="24"/>
+        </w:rPr>
+        <w:t>3</w:t>
+      </w:r>
+      <w:r>
+        <w:rPr>
+          <w:sz w:val="24"/>
+        </w:rPr>
+        <w:fldChar w:fldCharType="end"/>
+      </w:r>
+      <w:r>
+        <w:rPr>
+          <w:sz w:val="24"/>
+        </w:rPr>
+        <w:t xml:space="preserve">: </w:t>
+      </w:r>
+      <w:proofErr w:type="spellStart"/>
+      <w:r>
+        <w:rPr>
+          <w:sz w:val="24"/>
+        </w:rPr>
+        <w:t>Solr</w:t>
+      </w:r>
+      <w:proofErr w:type="spellEnd"/>
+      <w:r>
+        <w:rPr>
+          <w:sz w:val="24"/>
+        </w:rPr>
+        <w:t xml:space="preserve"> Object</w:t>
+      </w:r>
+    </w:p>
+    <w:p>
+      <w:pPr>
+        <w:rPr>
+          <w:b/>
+          <w:sz w:val="24"/>
+          <w:u w:val="single"/>
+        </w:rPr>
+      </w:pPr>
+    </w:p>
+    <w:p>
+      <w:pPr>
+        <w:rPr>
+          <w:b/>
+          <w:sz w:val="24"/>
+          <w:u w:val="single"/>
+        </w:rPr>
+      </w:pPr>
+    </w:p>
+    <w:p>
+      <w:pPr>
+        <w:rPr>
+          <w:b/>
+          <w:sz w:val="24"/>
+          <w:u w:val="single"/>
+        </w:rPr>
+      </w:pPr>
+    </w:p>
+    <w:p>
+      <w:pPr>
+        <w:rPr>
+          <w:b/>
+          <w:sz w:val="24"/>
+          <w:u w:val="single"/>
+        </w:rPr>
+      </w:pPr>
+    </w:p>
+    <w:p>
+      <w:pPr>
+        <w:rPr>
+          <w:b/>
+          <w:sz w:val="24"/>
+          <w:u w:val="single"/>
+        </w:rPr>
+      </w:pPr>
+    </w:p>
+    <w:p>
+      <w:pPr>
+        <w:rPr>
+          <w:b/>
+          <w:sz w:val="24"/>
+          <w:u w:val="single"/>
+        </w:rPr>
+      </w:pPr>
+    </w:p>
+    <w:p>
+      <w:pPr>
+        <w:rPr>
+          <w:b/>
+          <w:sz w:val="24"/>
+          <w:u w:val="single"/>
+        </w:rPr>
+      </w:pPr>
+    </w:p>
+    <w:p>
+      <w:pPr>
+        <w:rPr>
+          <w:b/>
+          <w:sz w:val="24"/>
+          <w:u w:val="single"/>
+        </w:rPr>
+      </w:pPr>
+      <w:r>
+        <w:rPr>
+          <w:b/>
+          <w:sz w:val="24"/>
+          <w:u w:val="single"/>
+        </w:rPr>
+        <w:lastRenderedPageBreak/>
+        <w:t xml:space="preserve">Step </w:t>
+      </w:r>
+      <w:r>
+        <w:rPr>
+          <w:b/>
+          <w:sz w:val="24"/>
+          <w:u w:val="single"/>
+        </w:rPr>
+        <w:t>3</w:t>
+      </w:r>
+      <w:r>
+        <w:rPr>
+          <w:b/>
+          <w:sz w:val="24"/>
+          <w:u w:val="single"/>
+        </w:rPr>
+        <w:t>:</w:t>
+      </w:r>
+    </w:p>
+    <w:p>
+      <w:pPr>
+        <w:pStyle w:val="ListParagraph"/>
+        <w:numPr>
+          <w:ilvl w:val="0"/>
+          <w:numId w:val="6"/>
+        </w:numPr>
+        <w:rPr>
+          <w:sz w:val="24"/>
+        </w:rPr>
+      </w:pPr>
+      <w:r>
+        <w:rPr>
+          <w:sz w:val="24"/>
+        </w:rPr>
+        <w:t>The program requires questions to be saved in a .txt file &amp; it’s path should be passed as a parameter while running the program.</w:t>
+      </w:r>
+    </w:p>
+    <w:p>
+      <w:pPr>
+        <w:pStyle w:val="ListParagraph"/>
+        <w:numPr>
+          <w:ilvl w:val="0"/>
+          <w:numId w:val="6"/>
+        </w:numPr>
+        <w:rPr>
+          <w:sz w:val="24"/>
+        </w:rPr>
+      </w:pPr>
+      <w:r>
+        <w:rPr>
+          <w:sz w:val="24"/>
+        </w:rPr>
+        <w:t>The questions can be of 3 types: Who, When &amp; Where.</w:t>
+      </w:r>
+    </w:p>
+    <w:p>
+      <w:pPr>
+        <w:pStyle w:val="ListParagraph"/>
+        <w:numPr>
+          <w:ilvl w:val="0"/>
+          <w:numId w:val="6"/>
+        </w:numPr>
+        <w:rPr>
+          <w:sz w:val="24"/>
+        </w:rPr>
+      </w:pPr>
+      <w:r>
+        <w:rPr>
+          <w:sz w:val="24"/>
+        </w:rPr>
+        <w:t xml:space="preserve">The type of question is used determine the named-entity type of answer required </w:t>
+      </w:r>
+      <w:r>
+        <w:rPr>
+          <w:sz w:val="24"/>
+        </w:rPr>
+        <w:br/>
+        <w:t>(NER: Named Entity Recognition).</w:t>
+      </w:r>
+    </w:p>
+    <w:tbl>
+      <w:tblPr>
+        <w:tblStyle w:val="TableGrid"/>
+        <w:tblW w:w="0" w:type="auto"/>
+        <w:jc w:val="center"/>
+        <w:tblLook w:val="04A0" w:firstRow="1" w:lastRow="0" w:firstColumn="1" w:lastColumn="0" w:noHBand="0" w:noVBand="1"/>
+      </w:tblPr>
+      <w:tblGrid>
+        <w:gridCol w:w="1615"/>
+        <w:gridCol w:w="3240"/>
+      </w:tblGrid>
+      <w:tr>
+        <w:trPr>
+          <w:jc w:val="center"/>
+        </w:trPr>
+        <w:tc>
+          <w:tcPr>
+            <w:tcW w:w="1615" w:type="dxa"/>
+          </w:tcPr>
+          <w:p>
+            <w:pPr>
+              <w:pStyle w:val="ListParagraph"/>
+              <w:ind w:left="0"/>
+              <w:jc w:val="center"/>
+              <w:rPr>
+                <w:sz w:val="24"/>
+              </w:rPr>
+            </w:pPr>
+            <w:r>
+              <w:rPr>
+                <w:sz w:val="24"/>
+              </w:rPr>
+              <w:t>Question type</w:t>
+            </w:r>
+          </w:p>
+        </w:tc>
+        <w:tc>
+          <w:tcPr>
+            <w:tcW w:w="3240" w:type="dxa"/>
+          </w:tcPr>
+          <w:p>
+            <w:pPr>
+              <w:pStyle w:val="ListParagraph"/>
+              <w:ind w:left="0"/>
+              <w:jc w:val="center"/>
+              <w:rPr>
+                <w:sz w:val="24"/>
+              </w:rPr>
+            </w:pPr>
+            <w:r>
+              <w:rPr>
+                <w:sz w:val="24"/>
+              </w:rPr>
+              <w:t>Required NER type of Answer</w:t>
+            </w:r>
+          </w:p>
+        </w:tc>
+      </w:tr>
+      <w:tr>
+        <w:trPr>
+          <w:jc w:val="center"/>
+        </w:trPr>
+        <w:tc>
+          <w:tcPr>
+            <w:tcW w:w="1615" w:type="dxa"/>
+          </w:tcPr>
+          <w:p>
+            <w:pPr>
+              <w:pStyle w:val="ListParagraph"/>
+              <w:ind w:left="0"/>
+              <w:jc w:val="center"/>
+              <w:rPr>
+                <w:sz w:val="24"/>
+              </w:rPr>
+            </w:pPr>
+            <w:r>
+              <w:rPr>
+                <w:sz w:val="24"/>
+              </w:rPr>
+              <w:t>Who</w:t>
+            </w:r>
+          </w:p>
+        </w:tc>
+        <w:tc>
+          <w:tcPr>
+            <w:tcW w:w="3240" w:type="dxa"/>
+          </w:tcPr>
+          <w:p>
+            <w:pPr>
+              <w:pStyle w:val="ListParagraph"/>
+              <w:ind w:left="0"/>
+              <w:jc w:val="center"/>
+              <w:rPr>
+                <w:sz w:val="24"/>
+              </w:rPr>
+            </w:pPr>
+            <w:r>
+              <w:rPr>
+                <w:sz w:val="24"/>
+              </w:rPr>
+              <w:t>PERSON, ORG</w:t>
+            </w:r>
+          </w:p>
+        </w:tc>
+      </w:tr>
+      <w:tr>
+        <w:trPr>
+          <w:jc w:val="center"/>
+        </w:trPr>
+        <w:tc>
+          <w:tcPr>
+            <w:tcW w:w="1615" w:type="dxa"/>
+          </w:tcPr>
+          <w:p>
+            <w:pPr>
+              <w:pStyle w:val="ListParagraph"/>
+              <w:ind w:left="0"/>
+              <w:jc w:val="center"/>
+              <w:rPr>
+                <w:sz w:val="24"/>
+              </w:rPr>
+            </w:pPr>
+            <w:r>
+              <w:rPr>
+                <w:sz w:val="24"/>
+              </w:rPr>
+              <w:t>When</w:t>
+            </w:r>
+          </w:p>
+        </w:tc>
+        <w:tc>
+          <w:tcPr>
+            <w:tcW w:w="3240" w:type="dxa"/>
+          </w:tcPr>
+          <w:p>
+            <w:pPr>
+              <w:pStyle w:val="ListParagraph"/>
+              <w:ind w:left="0"/>
+              <w:jc w:val="center"/>
+              <w:rPr>
+                <w:sz w:val="24"/>
+              </w:rPr>
+            </w:pPr>
+            <w:r>
+              <w:rPr>
+                <w:sz w:val="24"/>
+              </w:rPr>
+              <w:t>TIME, DATE</w:t>
+            </w:r>
+          </w:p>
+        </w:tc>
+      </w:tr>
+      <w:tr>
+        <w:trPr>
+          <w:jc w:val="center"/>
+        </w:trPr>
+        <w:tc>
+          <w:tcPr>
+            <w:tcW w:w="1615" w:type="dxa"/>
+          </w:tcPr>
+          <w:p>
+            <w:pPr>
+              <w:pStyle w:val="ListParagraph"/>
+              <w:ind w:left="0"/>
+              <w:jc w:val="center"/>
+              <w:rPr>
+                <w:sz w:val="24"/>
+              </w:rPr>
+            </w:pPr>
+            <w:r>
+              <w:rPr>
+                <w:sz w:val="24"/>
+              </w:rPr>
+              <w:t>Where</w:t>
+            </w:r>
+          </w:p>
+        </w:tc>
+        <w:tc>
+          <w:tcPr>
+            <w:tcW w:w="3240" w:type="dxa"/>
+          </w:tcPr>
+          <w:p>
+            <w:pPr>
+              <w:pStyle w:val="ListParagraph"/>
+              <w:ind w:left="0"/>
+              <w:jc w:val="center"/>
+              <w:rPr>
+                <w:sz w:val="24"/>
+              </w:rPr>
+            </w:pPr>
+            <w:r>
+              <w:rPr>
+                <w:sz w:val="24"/>
+              </w:rPr>
+              <w:t>LOC, GPE</w:t>
+            </w:r>
+          </w:p>
+        </w:tc>
+      </w:tr>
+    </w:tbl>
+    <w:p>
+      <w:pPr>
+        <w:pStyle w:val="ListParagraph"/>
+        <w:numPr>
+          <w:ilvl w:val="0"/>
+          <w:numId w:val="6"/>
+        </w:numPr>
+        <w:rPr>
+          <w:sz w:val="24"/>
+        </w:rPr>
+      </w:pPr>
+      <w:r>
+        <w:rPr>
+          <w:sz w:val="24"/>
+        </w:rPr>
+        <w:t>NLP features are extracted for each question like</w:t>
+      </w:r>
+      <w:r>
+        <w:rPr>
+          <w:sz w:val="24"/>
+        </w:rPr>
+        <w:t xml:space="preserve"> in</w:t>
+      </w:r>
+      <w:r>
+        <w:rPr>
+          <w:sz w:val="24"/>
+        </w:rPr>
+        <w:t xml:space="preserve"> step 1.</w:t>
+      </w:r>
+    </w:p>
+    <w:p>
+      <w:pPr>
+        <w:rPr>
+          <w:b/>
+          <w:sz w:val="24"/>
+          <w:u w:val="single"/>
+        </w:rPr>
+      </w:pPr>
+      <w:bookmarkStart w:id="2" w:name="_Hlk8143631"/>
+      <w:r>
+        <w:rPr>
+          <w:b/>
+          <w:sz w:val="24"/>
+          <w:u w:val="single"/>
+        </w:rPr>
+        <w:t>Step 4:</w:t>
+      </w:r>
+    </w:p>
+    <w:bookmarkEnd w:id="2"/>
+    <w:p>
+      <w:pPr>
+        <w:pStyle w:val="ListParagraph"/>
+        <w:numPr>
+          <w:ilvl w:val="0"/>
+          <w:numId w:val="7"/>
+        </w:numPr>
+        <w:rPr>
+          <w:sz w:val="24"/>
+        </w:rPr>
+      </w:pPr>
+      <w:proofErr w:type="spellStart"/>
+      <w:r>
+        <w:rPr>
+          <w:sz w:val="24"/>
+        </w:rPr>
+        <w:t>Solr</w:t>
+      </w:r>
+      <w:proofErr w:type="spellEnd"/>
+      <w:r>
+        <w:rPr>
+          <w:sz w:val="24"/>
+        </w:rPr>
+        <w:t xml:space="preserve"> accepts query in key-value format and it also supports logical operators like AND, OR.</w:t>
+      </w:r>
+    </w:p>
+    <w:p>
+      <w:pPr>
+        <w:pStyle w:val="ListParagraph"/>
+        <w:numPr>
+          <w:ilvl w:val="0"/>
+          <w:numId w:val="7"/>
+        </w:numPr>
+        <w:rPr>
+          <w:sz w:val="24"/>
+        </w:rPr>
+      </w:pPr>
+      <w:r>
+        <w:rPr>
+          <w:sz w:val="24"/>
+        </w:rPr>
+        <w:t>We create a concatenated query</w:t>
+      </w:r>
+      <w:r>
+        <w:rPr>
+          <w:sz w:val="24"/>
+        </w:rPr>
+        <w:t xml:space="preserve"> of the extracted NLP features from the question.</w:t>
+      </w:r>
+    </w:p>
+    <w:p>
+      <w:pPr>
+        <w:pStyle w:val="ListParagraph"/>
+        <w:numPr>
+          <w:ilvl w:val="0"/>
+          <w:numId w:val="7"/>
+        </w:numPr>
+        <w:rPr>
+          <w:sz w:val="24"/>
+        </w:rPr>
+      </w:pPr>
+      <w:r>
+        <w:rPr>
+          <w:sz w:val="24"/>
+        </w:rPr>
+        <w:t xml:space="preserve">The motivation is to create a query which will have a greater match score with the required sentence in </w:t>
+      </w:r>
+      <w:proofErr w:type="spellStart"/>
+      <w:r>
+        <w:rPr>
+          <w:sz w:val="24"/>
+        </w:rPr>
+        <w:t>Solr</w:t>
+      </w:r>
+      <w:proofErr w:type="spellEnd"/>
+      <w:r>
+        <w:rPr>
+          <w:sz w:val="24"/>
+        </w:rPr>
+        <w:t>.</w:t>
+      </w:r>
+    </w:p>
+    <w:p>
+      <w:pPr>
+        <w:pStyle w:val="ListParagraph"/>
+        <w:numPr>
+          <w:ilvl w:val="0"/>
+          <w:numId w:val="7"/>
+        </w:numPr>
+        <w:rPr>
+          <w:sz w:val="24"/>
+        </w:rPr>
+      </w:pPr>
+      <w:r>
+        <w:rPr>
+          <w:sz w:val="24"/>
+        </w:rPr>
+        <w:t xml:space="preserve">By using NLP features we increase the chances of matching in cases where the exact word in the question doesn’t occur in the sentence stored in </w:t>
+      </w:r>
+      <w:proofErr w:type="spellStart"/>
+      <w:r>
+        <w:rPr>
+          <w:sz w:val="24"/>
+        </w:rPr>
+        <w:t>Solr</w:t>
+      </w:r>
+      <w:proofErr w:type="spellEnd"/>
+      <w:r>
+        <w:rPr>
+          <w:sz w:val="24"/>
+        </w:rPr>
+        <w:t>.</w:t>
+      </w:r>
+    </w:p>
+    <w:p>
+      <w:pPr>
+        <w:pStyle w:val="ListParagraph"/>
+        <w:ind w:left="770"/>
+        <w:rPr>
+          <w:sz w:val="24"/>
+        </w:rPr>
+      </w:pPr>
+      <w:r>
+        <w:rPr>
+          <w:sz w:val="24"/>
+        </w:rPr>
+        <w:t xml:space="preserve">Ex: </w:t>
+      </w:r>
+      <w:r>
+        <w:rPr>
+          <w:sz w:val="24"/>
+        </w:rPr>
+        <w:t>If the question has token: ‘founded’ but it’s answer sentence has token: ‘established’, the query would still be able to match them as they would be present in the synonyms list.</w:t>
+      </w:r>
+    </w:p>
+    <w:p>
+      <w:pPr>
+        <w:pStyle w:val="ListParagraph"/>
+        <w:numPr>
+          <w:ilvl w:val="0"/>
+          <w:numId w:val="7"/>
+        </w:numPr>
+        <w:rPr>
+          <w:sz w:val="24"/>
+        </w:rPr>
+      </w:pPr>
+      <w:r>
+        <w:rPr>
+          <w:sz w:val="24"/>
+        </w:rPr>
+        <w:t>Some features are more probable to give better matches and they are given preference over others by adding boosting weights to them.</w:t>
+      </w:r>
+    </w:p>
+    <w:p>
+      <w:pPr>
+        <w:pStyle w:val="ListParagraph"/>
+        <w:numPr>
+          <w:ilvl w:val="0"/>
+          <w:numId w:val="7"/>
+        </w:numPr>
+        <w:rPr>
+          <w:sz w:val="24"/>
+        </w:rPr>
+      </w:pPr>
+      <w:r>
+        <w:rPr>
+          <w:sz w:val="24"/>
+        </w:rPr>
+        <w:t>We tried various combinations of boosting and found required NERs, word tokens &amp; NERs gave best results when boosted.</w:t>
+      </w:r>
+    </w:p>
+    <w:p>
+      <w:pPr>
+        <w:pStyle w:val="ListParagraph"/>
+        <w:numPr>
+          <w:ilvl w:val="0"/>
+          <w:numId w:val="7"/>
+        </w:numPr>
+        <w:rPr>
+          <w:sz w:val="24"/>
+        </w:rPr>
+      </w:pPr>
+      <w:r>
+        <w:rPr>
+          <w:sz w:val="24"/>
+        </w:rPr>
+        <w:t>A sample query is shown in figure 4:</w:t>
+      </w:r>
+    </w:p>
+    <w:p>
+      <w:pPr>
+        <w:pStyle w:val="ListParagraph"/>
+        <w:keepNext/>
+        <w:ind w:left="770"/>
+      </w:pPr>
+      <w:r>
+        <w:rPr>
+          <w:noProof/>
+        </w:rPr>
+        <w:drawing>
+          <wp:inline distT="0" distB="0" distL="0" distR="0" wp14:anchorId="5A3DADAB" wp14:editId="359BDC3B">
+            <wp:extent cx="5943600" cy="1901825"/>
+            <wp:effectExtent l="0" t="0" r="0" b="3175"/>
+            <wp:docPr id="39" name="Picture 39"/>
+            <wp:cNvGraphicFramePr>
+              <a:graphicFrameLocks xmlns:a="http://schemas.openxmlformats.org/drawingml/2006/main" noChangeAspect="1"/>
+            </wp:cNvGraphicFramePr>
+            <a:graphic xmlns:a="http://schemas.openxmlformats.org/drawingml/2006/main">
+              <a:graphicData uri="http://schemas.openxmlformats.org/drawingml/2006/picture">
+                <pic:pic xmlns:pic="http://schemas.openxmlformats.org/drawingml/2006/picture">
+                  <pic:nvPicPr>
+                    <pic:cNvPr id="1" name=""/>
+                    <pic:cNvPicPr/>
+                  </pic:nvPicPr>
+                  <pic:blipFill>
+                    <a:blip r:embed="rId10"/>
+                    <a:stretch>
+                      <a:fillRect/>
+                    </a:stretch>
+                  </pic:blipFill>
+                  <pic:spPr>
+                    <a:xfrm>
+                      <a:off x="0" y="0"/>
+                      <a:ext cx="5943600" cy="1901825"/>
+                    </a:xfrm>
+                    <a:prstGeom prst="rect">
+                      <a:avLst/>
+                    </a:prstGeom>
+                  </pic:spPr>
+                </pic:pic>
+              </a:graphicData>
+            </a:graphic>
+          </wp:inline>
+        </w:drawing>
+      </w:r>
+    </w:p>
+    <w:p>
+      <w:pPr>
+        <w:pStyle w:val="Caption"/>
+        <w:jc w:val="center"/>
+        <w:rPr>
+          <w:sz w:val="36"/>
+        </w:rPr>
+      </w:pPr>
+      <w:r>
+        <w:rPr>
+          <w:sz w:val="24"/>
+        </w:rPr>
+        <w:t xml:space="preserve">Figure </w:t>
+      </w:r>
+      <w:r>
+        <w:rPr>
+          <w:sz w:val="24"/>
+        </w:rPr>
+        <w:fldChar w:fldCharType="begin"/>
+      </w:r>
+      <w:r>
+        <w:rPr>
+          <w:sz w:val="24"/>
+        </w:rPr>
+        <w:instrText xml:space="preserve"> SEQ Figure \* ARABIC </w:instrText>
+      </w:r>
+      <w:r>
+        <w:rPr>
+          <w:sz w:val="24"/>
+        </w:rPr>
+        <w:fldChar w:fldCharType="separate"/>
+      </w:r>
+      <w:r>
+        <w:rPr>
+          <w:noProof/>
+          <w:sz w:val="24"/>
+        </w:rPr>
+        <w:t>4</w:t>
+      </w:r>
+      <w:r>
+        <w:rPr>
+          <w:sz w:val="24"/>
+        </w:rPr>
+        <w:fldChar w:fldCharType="end"/>
+      </w:r>
+      <w:r>
+        <w:rPr>
+          <w:sz w:val="24"/>
+        </w:rPr>
+        <w:t xml:space="preserve">: </w:t>
+      </w:r>
+      <w:proofErr w:type="spellStart"/>
+      <w:r>
+        <w:rPr>
+          <w:sz w:val="24"/>
+        </w:rPr>
+        <w:t>Solr</w:t>
+      </w:r>
+      <w:proofErr w:type="spellEnd"/>
+      <w:r>
+        <w:rPr>
+          <w:sz w:val="24"/>
+        </w:rPr>
+        <w:t xml:space="preserve"> sample query</w:t>
+      </w:r>
+    </w:p>
+    <w:p>
+      <w:pPr>
+        <w:rPr>
+          <w:b/>
+          <w:sz w:val="24"/>
+          <w:u w:val="single"/>
+        </w:rPr>
+      </w:pPr>
+      <w:r>
+        <w:rPr>
+          <w:b/>
+          <w:sz w:val="24"/>
+          <w:u w:val="single"/>
+        </w:rPr>
+        <w:lastRenderedPageBreak/>
+        <w:t xml:space="preserve">Step </w:t>
+      </w:r>
+      <w:r>
+        <w:rPr>
+          <w:b/>
+          <w:sz w:val="24"/>
+          <w:u w:val="single"/>
+        </w:rPr>
+        <w:t>5</w:t>
+      </w:r>
+      <w:r>
+        <w:rPr>
+          <w:b/>
+          <w:sz w:val="24"/>
+          <w:u w:val="single"/>
+        </w:rPr>
+        <w:t>:</w:t>
+      </w:r>
+    </w:p>
+    <w:p>
+      <w:pPr>
+        <w:pStyle w:val="ListParagraph"/>
+        <w:numPr>
+          <w:ilvl w:val="0"/>
+          <w:numId w:val="9"/>
+        </w:numPr>
+        <w:rPr>
+          <w:b/>
+          <w:sz w:val="24"/>
+          <w:u w:val="single"/>
+        </w:rPr>
+      </w:pPr>
+      <w:r>
+        <w:rPr>
+          <w:sz w:val="24"/>
+        </w:rPr>
+        <w:t xml:space="preserve">A connection is opened to </w:t>
+      </w:r>
+      <w:proofErr w:type="spellStart"/>
+      <w:r>
+        <w:rPr>
+          <w:sz w:val="24"/>
+        </w:rPr>
+        <w:t>Solr</w:t>
+      </w:r>
+      <w:proofErr w:type="spellEnd"/>
+      <w:r>
+        <w:rPr>
+          <w:sz w:val="24"/>
+        </w:rPr>
+        <w:t xml:space="preserve"> and query is passed which returns a list of </w:t>
+      </w:r>
+      <w:proofErr w:type="spellStart"/>
+      <w:r>
+        <w:rPr>
+          <w:sz w:val="24"/>
+        </w:rPr>
+        <w:t>Solr</w:t>
+      </w:r>
+      <w:proofErr w:type="spellEnd"/>
+      <w:r>
+        <w:rPr>
+          <w:sz w:val="24"/>
+        </w:rPr>
+        <w:t xml:space="preserve"> objects.</w:t>
+      </w:r>
+    </w:p>
+    <w:p>
+      <w:pPr>
+        <w:pStyle w:val="ListParagraph"/>
+        <w:numPr>
+          <w:ilvl w:val="0"/>
+          <w:numId w:val="9"/>
+        </w:numPr>
+        <w:rPr>
+          <w:b/>
+          <w:sz w:val="24"/>
+          <w:u w:val="single"/>
+        </w:rPr>
+      </w:pPr>
+      <w:r>
+        <w:rPr>
+          <w:sz w:val="24"/>
+        </w:rPr>
+        <w:t xml:space="preserve">These </w:t>
+      </w:r>
+      <w:proofErr w:type="spellStart"/>
+      <w:r>
+        <w:rPr>
+          <w:sz w:val="24"/>
+        </w:rPr>
+        <w:t>Solr</w:t>
+      </w:r>
+      <w:proofErr w:type="spellEnd"/>
+      <w:r>
+        <w:rPr>
+          <w:sz w:val="24"/>
+        </w:rPr>
+        <w:t xml:space="preserve"> objects contain the best possible matches that </w:t>
+      </w:r>
+      <w:proofErr w:type="spellStart"/>
+      <w:r>
+        <w:rPr>
+          <w:sz w:val="24"/>
+        </w:rPr>
+        <w:t>Solr</w:t>
+      </w:r>
+      <w:proofErr w:type="spellEnd"/>
+      <w:r>
+        <w:rPr>
+          <w:sz w:val="24"/>
+        </w:rPr>
+        <w:t xml:space="preserve"> found for the given query.</w:t>
+      </w:r>
+    </w:p>
+    <w:p>
+      <w:pPr>
+        <w:pStyle w:val="ListParagraph"/>
+        <w:numPr>
+          <w:ilvl w:val="0"/>
+          <w:numId w:val="9"/>
+        </w:numPr>
+        <w:rPr>
+          <w:b/>
+          <w:sz w:val="24"/>
+          <w:u w:val="single"/>
+        </w:rPr>
+      </w:pPr>
+      <w:r>
+        <w:rPr>
+          <w:sz w:val="24"/>
+        </w:rPr>
+        <w:t xml:space="preserve">They are arranged in the descending order of the match score which </w:t>
+      </w:r>
+      <w:proofErr w:type="spellStart"/>
+      <w:r>
+        <w:rPr>
+          <w:sz w:val="24"/>
+        </w:rPr>
+        <w:t>Solr</w:t>
+      </w:r>
+      <w:proofErr w:type="spellEnd"/>
+      <w:r>
+        <w:rPr>
+          <w:sz w:val="24"/>
+        </w:rPr>
+        <w:t xml:space="preserve"> handles internally.</w:t>
+      </w:r>
+    </w:p>
+    <w:p>
+      <w:pPr>
+        <w:pStyle w:val="ListParagraph"/>
+        <w:numPr>
+          <w:ilvl w:val="0"/>
+          <w:numId w:val="9"/>
+        </w:numPr>
+        <w:rPr>
+          <w:b/>
+          <w:sz w:val="24"/>
+          <w:u w:val="single"/>
+        </w:rPr>
+      </w:pPr>
+      <w:r>
+        <w:rPr>
+          <w:sz w:val="24"/>
+        </w:rPr>
+        <w:t>Every object contains the same features that were indexed in Step 2. This helps us to extract any information about these sentences without processing them anymore, thus saving computational time.</w:t>
+      </w:r>
+    </w:p>
+    <w:p>
+      <w:pPr>
+        <w:rPr>
+          <w:b/>
+          <w:sz w:val="24"/>
+          <w:u w:val="single"/>
+        </w:rPr>
+      </w:pPr>
+      <w:r>
+        <w:rPr>
+          <w:b/>
+          <w:sz w:val="24"/>
+          <w:u w:val="single"/>
+        </w:rPr>
+        <w:t xml:space="preserve">Step </w:t>
+      </w:r>
+      <w:r>
+        <w:rPr>
+          <w:b/>
+          <w:sz w:val="24"/>
+          <w:u w:val="single"/>
+        </w:rPr>
+        <w:t>6</w:t>
+      </w:r>
+      <w:r>
+        <w:rPr>
+          <w:b/>
+          <w:sz w:val="24"/>
+          <w:u w:val="single"/>
+        </w:rPr>
+        <w:t>:</w:t>
+      </w:r>
+    </w:p>
+    <w:p>
+      <w:pPr>
+        <w:pStyle w:val="ListParagraph"/>
+        <w:numPr>
+          <w:ilvl w:val="0"/>
+          <w:numId w:val="10"/>
+        </w:numPr>
+        <w:rPr>
+          <w:sz w:val="24"/>
+        </w:rPr>
+      </w:pPr>
+      <w:r>
+        <w:rPr>
+          <w:sz w:val="24"/>
+        </w:rPr>
+        <w:t>Top 5 results for every search query are taken to extract the answer.</w:t>
+      </w:r>
+    </w:p>
+    <w:p>
+      <w:pPr>
+        <w:pStyle w:val="ListParagraph"/>
+        <w:numPr>
+          <w:ilvl w:val="0"/>
+          <w:numId w:val="10"/>
+        </w:numPr>
+        <w:rPr>
+          <w:sz w:val="24"/>
+        </w:rPr>
+      </w:pPr>
+      <w:r>
+        <w:rPr>
+          <w:sz w:val="24"/>
+        </w:rPr>
+        <w:t>Best possible sentence is selected from them using Dependency Pars</w:t>
+      </w:r>
+      <w:r>
+        <w:rPr>
+          <w:sz w:val="24"/>
+        </w:rPr>
+        <w:t xml:space="preserve">ed tree present in </w:t>
+      </w:r>
+      <w:proofErr w:type="spellStart"/>
+      <w:r>
+        <w:rPr>
+          <w:sz w:val="24"/>
+        </w:rPr>
+        <w:t>Solr</w:t>
+      </w:r>
+      <w:proofErr w:type="spellEnd"/>
+      <w:r>
+        <w:rPr>
+          <w:sz w:val="24"/>
+        </w:rPr>
+        <w:t xml:space="preserve"> object of the sentence</w:t>
+      </w:r>
+      <w:r>
+        <w:rPr>
+          <w:sz w:val="24"/>
+        </w:rPr>
+        <w:t xml:space="preserve">. </w:t>
+      </w:r>
+      <w:r>
+        <w:rPr>
+          <w:sz w:val="24"/>
+          <w:highlight w:val="yellow"/>
+        </w:rPr>
+        <w:t>**************</w:t>
+      </w:r>
+    </w:p>
+    <w:p>
+      <w:pPr>
+        <w:pStyle w:val="ListParagraph"/>
+        <w:numPr>
+          <w:ilvl w:val="0"/>
+          <w:numId w:val="10"/>
+        </w:numPr>
         <w:rPr>
           <w:b/>
           <w:sz w:val="28"/>
           <w:u w:val="single"/>
+        </w:rPr>
+      </w:pPr>
+      <w:r>
+        <w:rPr>
+          <w:sz w:val="24"/>
+        </w:rPr>
+        <w:t>The required answer is extracted from the sentence using the dependency parsed tree tags &amp; NERs. Ex: for WHEN questions, tokens with DATE or TIME tags are chosen.</w:t>
+      </w:r>
+    </w:p>
+    <w:p>
+      <w:pPr>
+        <w:rPr>
+          <w:b/>
+          <w:sz w:val="24"/>
+          <w:u w:val="single"/>
+        </w:rPr>
+      </w:pPr>
+      <w:r>
+        <w:rPr>
+          <w:b/>
+          <w:sz w:val="24"/>
+          <w:u w:val="single"/>
+        </w:rPr>
+        <w:t>Step7:</w:t>
+      </w:r>
+    </w:p>
+    <w:p>
+      <w:pPr>
+        <w:pStyle w:val="ListParagraph"/>
+        <w:numPr>
+          <w:ilvl w:val="0"/>
+          <w:numId w:val="11"/>
+        </w:numPr>
+        <w:rPr>
+          <w:sz w:val="24"/>
+        </w:rPr>
+      </w:pPr>
+      <w:r>
+        <w:rPr>
+          <w:sz w:val="24"/>
+        </w:rPr>
+        <w:t>The extracted results from Step 6 are stored in a JSON format as follows:</w:t>
+      </w:r>
+    </w:p>
+    <w:p>
+      <w:pPr>
+        <w:pStyle w:val="Default"/>
+        <w:ind w:left="1440"/>
+      </w:pPr>
+      <w:r>
+        <w:t xml:space="preserve">{ </w:t>
+      </w:r>
+    </w:p>
+    <w:p>
+      <w:pPr>
+        <w:pStyle w:val="Default"/>
+        <w:ind w:left="1440"/>
+        <w:rPr>
+          <w:sz w:val="22"/>
+          <w:szCs w:val="22"/>
+        </w:rPr>
+      </w:pPr>
+      <w:r>
+        <w:rPr>
+          <w:sz w:val="22"/>
+          <w:szCs w:val="22"/>
+        </w:rPr>
+        <w:t>"</w:t>
+      </w:r>
+      <w:r>
+        <w:rPr>
+          <w:b/>
+          <w:sz w:val="22"/>
+          <w:szCs w:val="22"/>
+        </w:rPr>
+        <w:t>Question</w:t>
+      </w:r>
+      <w:r>
+        <w:rPr>
+          <w:sz w:val="22"/>
+          <w:szCs w:val="22"/>
+        </w:rPr>
+        <w:t xml:space="preserve">": "question string", </w:t>
+      </w:r>
+    </w:p>
+    <w:p>
+      <w:pPr>
+        <w:pStyle w:val="Default"/>
+        <w:ind w:left="1440"/>
+        <w:rPr>
+          <w:sz w:val="22"/>
+          <w:szCs w:val="22"/>
+        </w:rPr>
+      </w:pPr>
+      <w:r>
+        <w:rPr>
+          <w:sz w:val="22"/>
+          <w:szCs w:val="22"/>
+        </w:rPr>
+        <w:t>"</w:t>
+      </w:r>
+      <w:r>
+        <w:rPr>
+          <w:b/>
+          <w:sz w:val="22"/>
+          <w:szCs w:val="22"/>
+        </w:rPr>
+        <w:t>answers</w:t>
+      </w:r>
+      <w:proofErr w:type="gramStart"/>
+      <w:r>
+        <w:rPr>
+          <w:sz w:val="22"/>
+          <w:szCs w:val="22"/>
+        </w:rPr>
+        <w:t>”:{</w:t>
+      </w:r>
+      <w:proofErr w:type="gramEnd"/>
+      <w:r>
+        <w:rPr>
+          <w:sz w:val="22"/>
+          <w:szCs w:val="22"/>
+        </w:rPr>
+        <w:t xml:space="preserve"> </w:t>
+      </w:r>
+    </w:p>
+    <w:p>
+      <w:pPr>
+        <w:pStyle w:val="Default"/>
+        <w:ind w:left="1440"/>
+        <w:rPr>
+          <w:sz w:val="22"/>
+          <w:szCs w:val="22"/>
+        </w:rPr>
+      </w:pPr>
+      <w:r>
+        <w:rPr>
+          <w:sz w:val="22"/>
+          <w:szCs w:val="22"/>
+        </w:rPr>
+        <w:t xml:space="preserve">//answers to question here </w:t>
+      </w:r>
+    </w:p>
+    <w:p>
+      <w:pPr>
+        <w:pStyle w:val="Default"/>
+        <w:ind w:left="1440"/>
+        <w:rPr>
+          <w:sz w:val="22"/>
+          <w:szCs w:val="22"/>
+        </w:rPr>
+      </w:pPr>
+      <w:r>
+        <w:rPr>
+          <w:sz w:val="22"/>
+          <w:szCs w:val="22"/>
+        </w:rPr>
+        <w:t xml:space="preserve">}, </w:t>
+      </w:r>
+    </w:p>
+    <w:p>
+      <w:pPr>
+        <w:pStyle w:val="Default"/>
+        <w:ind w:left="1440"/>
+        <w:rPr>
+          <w:sz w:val="22"/>
+          <w:szCs w:val="22"/>
+        </w:rPr>
+      </w:pPr>
+      <w:r>
+        <w:rPr>
+          <w:sz w:val="22"/>
+          <w:szCs w:val="22"/>
+        </w:rPr>
+        <w:t>"</w:t>
+      </w:r>
+      <w:r>
+        <w:rPr>
+          <w:b/>
+          <w:sz w:val="22"/>
+          <w:szCs w:val="22"/>
+        </w:rPr>
+        <w:t>sentences</w:t>
+      </w:r>
+      <w:proofErr w:type="gramStart"/>
+      <w:r>
+        <w:rPr>
+          <w:sz w:val="22"/>
+          <w:szCs w:val="22"/>
+        </w:rPr>
+        <w:t>”:{</w:t>
+      </w:r>
+      <w:proofErr w:type="gramEnd"/>
+      <w:r>
+        <w:rPr>
+          <w:sz w:val="22"/>
+          <w:szCs w:val="22"/>
+        </w:rPr>
+        <w:t xml:space="preserve"> </w:t>
+      </w:r>
+    </w:p>
+    <w:p>
+      <w:pPr>
+        <w:pStyle w:val="Default"/>
+        <w:ind w:left="1440"/>
+        <w:rPr>
+          <w:sz w:val="22"/>
+          <w:szCs w:val="22"/>
+        </w:rPr>
+      </w:pPr>
+      <w:r>
+        <w:rPr>
+          <w:sz w:val="22"/>
+          <w:szCs w:val="22"/>
+        </w:rPr>
+        <w:t xml:space="preserve">//supporting sentences containing answers to question here </w:t>
+      </w:r>
+    </w:p>
+    <w:p>
+      <w:pPr>
+        <w:pStyle w:val="Default"/>
+        <w:ind w:left="1440"/>
+        <w:rPr>
+          <w:sz w:val="22"/>
+          <w:szCs w:val="22"/>
+        </w:rPr>
+      </w:pPr>
+      <w:r>
+        <w:rPr>
+          <w:sz w:val="22"/>
+          <w:szCs w:val="22"/>
+        </w:rPr>
+        <w:t xml:space="preserve">}, </w:t>
+      </w:r>
+    </w:p>
+    <w:p>
+      <w:pPr>
+        <w:pStyle w:val="Default"/>
+        <w:ind w:left="1440"/>
+        <w:rPr>
+          <w:sz w:val="22"/>
+          <w:szCs w:val="22"/>
+        </w:rPr>
+      </w:pPr>
+      <w:r>
+        <w:rPr>
+          <w:sz w:val="22"/>
+          <w:szCs w:val="22"/>
+        </w:rPr>
+        <w:t>"</w:t>
+      </w:r>
+      <w:r>
+        <w:rPr>
+          <w:b/>
+          <w:sz w:val="22"/>
+          <w:szCs w:val="22"/>
+        </w:rPr>
+        <w:t>documents</w:t>
+      </w:r>
+      <w:proofErr w:type="gramStart"/>
+      <w:r>
+        <w:rPr>
+          <w:sz w:val="22"/>
+          <w:szCs w:val="22"/>
+        </w:rPr>
+        <w:t>”:{</w:t>
+      </w:r>
+      <w:proofErr w:type="gramEnd"/>
+      <w:r>
+        <w:rPr>
+          <w:sz w:val="22"/>
+          <w:szCs w:val="22"/>
+        </w:rPr>
+        <w:t xml:space="preserve"> </w:t>
+      </w:r>
+    </w:p>
+    <w:p>
+      <w:pPr>
+        <w:pStyle w:val="Default"/>
+        <w:ind w:left="1440"/>
+        <w:rPr>
+          <w:sz w:val="22"/>
+          <w:szCs w:val="22"/>
+        </w:rPr>
+      </w:pPr>
+      <w:r>
+        <w:rPr>
+          <w:sz w:val="22"/>
+          <w:szCs w:val="22"/>
+        </w:rPr>
+        <w:t xml:space="preserve">//supporting Wikipedia documents containing answers to question here </w:t>
+      </w:r>
+    </w:p>
+    <w:p>
+      <w:pPr>
+        <w:pStyle w:val="Default"/>
+        <w:ind w:left="1440"/>
+        <w:rPr>
+          <w:sz w:val="22"/>
+          <w:szCs w:val="22"/>
+        </w:rPr>
+      </w:pPr>
+      <w:r>
+        <w:rPr>
+          <w:sz w:val="22"/>
+          <w:szCs w:val="22"/>
+        </w:rPr>
+        <w:t xml:space="preserve">} </w:t>
+      </w:r>
+    </w:p>
+    <w:p>
+      <w:pPr>
+        <w:pStyle w:val="ListParagraph"/>
+        <w:ind w:left="1440"/>
+        <w:rPr>
+          <w:rFonts w:ascii="Courier New" w:hAnsi="Courier New" w:cs="Courier New"/>
+          <w:color w:val="000000"/>
+        </w:rPr>
+      </w:pPr>
+      <w:r>
+        <w:rPr>
+          <w:rFonts w:ascii="Courier New" w:hAnsi="Courier New" w:cs="Courier New"/>
+          <w:color w:val="000000"/>
+        </w:rPr>
+        <w:t>}</w:t>
+      </w:r>
+    </w:p>
+    <w:p>
+      <w:pPr>
+        <w:pStyle w:val="ListParagraph"/>
+        <w:numPr>
+          <w:ilvl w:val="0"/>
+          <w:numId w:val="11"/>
+        </w:numPr>
+        <w:rPr>
+          <w:rFonts w:ascii="Courier New" w:hAnsi="Courier New" w:cs="Courier New"/>
+          <w:color w:val="000000"/>
+        </w:rPr>
+      </w:pPr>
+      <w:r>
+        <w:rPr>
+          <w:sz w:val="24"/>
+        </w:rPr>
+        <w:t>One JSON object is created for every question. They are saved in a JSON array &amp; dumped into ‘</w:t>
+      </w:r>
+      <w:proofErr w:type="spellStart"/>
+      <w:proofErr w:type="gramStart"/>
+      <w:r>
+        <w:rPr>
+          <w:sz w:val="24"/>
+        </w:rPr>
+        <w:t>answers.json</w:t>
+      </w:r>
+      <w:proofErr w:type="spellEnd"/>
+      <w:proofErr w:type="gramEnd"/>
+      <w:r>
+        <w:rPr>
+          <w:sz w:val="24"/>
+        </w:rPr>
+        <w:t>’ file</w:t>
+      </w:r>
+      <w:r>
+        <w:rPr>
+          <w:sz w:val="24"/>
+        </w:rPr>
+        <w:t>.</w:t>
+      </w:r>
+    </w:p>
+    <w:p>
+      <w:pPr>
+        <w:pStyle w:val="ListParagraph"/>
+        <w:numPr>
+          <w:ilvl w:val="0"/>
+          <w:numId w:val="11"/>
+        </w:numPr>
+        <w:rPr>
+          <w:rFonts w:ascii="Courier New" w:hAnsi="Courier New" w:cs="Courier New"/>
+          <w:color w:val="000000"/>
+        </w:rPr>
+      </w:pPr>
+      <w:r>
+        <w:rPr>
+          <w:sz w:val="24"/>
+        </w:rPr>
+        <w:t xml:space="preserve">Figure </w:t>
+      </w:r>
+      <w:r>
+        <w:rPr>
+          <w:sz w:val="24"/>
+        </w:rPr>
+        <w:t>5</w:t>
+      </w:r>
+      <w:r>
+        <w:rPr>
+          <w:sz w:val="24"/>
+        </w:rPr>
+        <w:t xml:space="preserve"> shows a screenshot of </w:t>
+      </w:r>
+      <w:proofErr w:type="spellStart"/>
+      <w:proofErr w:type="gramStart"/>
+      <w:r>
+        <w:rPr>
+          <w:sz w:val="24"/>
+        </w:rPr>
+        <w:t>answers.json</w:t>
+      </w:r>
+      <w:proofErr w:type="spellEnd"/>
+      <w:proofErr w:type="gramEnd"/>
+    </w:p>
+    <w:p>
+      <w:pPr>
+        <w:rPr>
+          <w:b/>
+          <w:sz w:val="28"/>
+          <w:u w:val="single"/>
+        </w:rPr>
+      </w:pPr>
+      <w:r>
+        <w:rPr>
+          <w:b/>
+          <w:sz w:val="28"/>
+          <w:u w:val="single"/>
+        </w:rPr>
+        <w:t>Results &amp; error analysis</w:t>
+      </w:r>
+      <w:r>
+        <w:rPr>
+          <w:b/>
+          <w:sz w:val="28"/>
+          <w:u w:val="single"/>
+        </w:rPr>
+        <w:t>:</w:t>
+      </w:r>
+    </w:p>
+    <w:p>
+      <w:pPr>
+        <w:rPr>
+          <w:sz w:val="24"/>
+        </w:rPr>
+      </w:pPr>
+      <w:r>
+        <w:rPr>
+          <w:sz w:val="24"/>
+        </w:rPr>
+        <w:t>F</w:t>
+      </w:r>
+      <w:r>
+        <w:rPr>
+          <w:sz w:val="24"/>
+        </w:rPr>
+        <w:t>igure</w:t>
+      </w:r>
+      <w:r>
+        <w:rPr>
+          <w:sz w:val="24"/>
+        </w:rPr>
+        <w:t xml:space="preserve"> 5</w:t>
+      </w:r>
+      <w:r>
+        <w:rPr>
+          <w:sz w:val="24"/>
+        </w:rPr>
+        <w:t xml:space="preserve"> shows a screenshot of our results:</w:t>
+      </w:r>
+    </w:p>
+    <w:p>
+      <w:pPr>
+        <w:keepNext/>
+      </w:pPr>
+      <w:r>
+        <w:rPr>
+          <w:noProof/>
+        </w:rPr>
+        <w:lastRenderedPageBreak/>
+        <w:drawing>
+          <wp:inline distT="0" distB="0" distL="0" distR="0" wp14:anchorId="0B4D1083" wp14:editId="4DBABD0B">
+            <wp:extent cx="5943600" cy="2139315"/>
+            <wp:effectExtent l="0" t="0" r="0" b="0"/>
+            <wp:docPr id="36" name="Picture 36"/>
+            <wp:cNvGraphicFramePr>
+              <a:graphicFrameLocks xmlns:a="http://schemas.openxmlformats.org/drawingml/2006/main" noChangeAspect="1"/>
+            </wp:cNvGraphicFramePr>
+            <a:graphic xmlns:a="http://schemas.openxmlformats.org/drawingml/2006/main">
+              <a:graphicData uri="http://schemas.openxmlformats.org/drawingml/2006/picture">
+                <pic:pic xmlns:pic="http://schemas.openxmlformats.org/drawingml/2006/picture">
+                  <pic:nvPicPr>
+                    <pic:cNvPr id="1" name=""/>
+                    <pic:cNvPicPr/>
+                  </pic:nvPicPr>
+                  <pic:blipFill>
+                    <a:blip r:embed="rId11"/>
+                    <a:stretch>
+                      <a:fillRect/>
+                    </a:stretch>
+                  </pic:blipFill>
+                  <pic:spPr>
+                    <a:xfrm>
+                      <a:off x="0" y="0"/>
+                      <a:ext cx="5943600" cy="2139315"/>
+                    </a:xfrm>
+                    <a:prstGeom prst="rect">
+                      <a:avLst/>
+                    </a:prstGeom>
+                  </pic:spPr>
+                </pic:pic>
+              </a:graphicData>
+            </a:graphic>
+          </wp:inline>
+        </w:drawing>
+      </w:r>
+    </w:p>
+    <w:p>
+      <w:pPr>
+        <w:pStyle w:val="Caption"/>
+        <w:jc w:val="center"/>
+        <w:rPr>
+          <w:sz w:val="36"/>
+        </w:rPr>
+      </w:pPr>
+      <w:r>
+        <w:rPr>
+          <w:sz w:val="24"/>
+        </w:rPr>
+        <w:t xml:space="preserve">Figure </w:t>
+      </w:r>
+      <w:r>
+        <w:rPr>
+          <w:sz w:val="24"/>
+        </w:rPr>
+        <w:fldChar w:fldCharType="begin"/>
+      </w:r>
+      <w:r>
+        <w:rPr>
+          <w:sz w:val="24"/>
+        </w:rPr>
+        <w:instrText xml:space="preserve"> SEQ Figure \* ARABIC </w:instrText>
+      </w:r>
+      <w:r>
+        <w:rPr>
+          <w:sz w:val="24"/>
+        </w:rPr>
+        <w:fldChar w:fldCharType="separate"/>
+      </w:r>
+      <w:r>
+        <w:rPr>
+          <w:noProof/>
+          <w:sz w:val="24"/>
+        </w:rPr>
+        <w:t>5</w:t>
+      </w:r>
+      <w:r>
+        <w:rPr>
+          <w:sz w:val="24"/>
+        </w:rPr>
+        <w:fldChar w:fldCharType="end"/>
+      </w:r>
+      <w:r>
+        <w:rPr>
+          <w:sz w:val="24"/>
+        </w:rPr>
+        <w:t xml:space="preserve">: Sample results in </w:t>
+      </w:r>
+      <w:proofErr w:type="spellStart"/>
+      <w:proofErr w:type="gramStart"/>
+      <w:r>
+        <w:rPr>
+          <w:sz w:val="24"/>
+        </w:rPr>
+        <w:t>answer.json</w:t>
+      </w:r>
+      <w:proofErr w:type="spellEnd"/>
+      <w:proofErr w:type="gramEnd"/>
+    </w:p>
+    <w:p>
+      <w:pPr>
+        <w:rPr>
+          <w:sz w:val="24"/>
+        </w:rPr>
+      </w:pPr>
+    </w:p>
+    <w:p>
+      <w:pPr>
+        <w:rPr>
+          <w:b/>
+          <w:sz w:val="28"/>
+          <w:u w:val="single"/>
+        </w:rPr>
+      </w:pPr>
+      <w:r>
+        <w:rPr>
+          <w:b/>
+          <w:sz w:val="28"/>
+          <w:u w:val="single"/>
+        </w:rPr>
+        <w:t>Problems encountered:</w:t>
+      </w:r>
+    </w:p>
+    <w:p>
+      <w:pPr>
+        <w:pStyle w:val="ListParagraph"/>
+        <w:numPr>
+          <w:ilvl w:val="0"/>
+          <w:numId w:val="11"/>
+        </w:numPr>
+        <w:rPr>
+          <w:sz w:val="24"/>
+        </w:rPr>
+      </w:pPr>
+      <w:r>
+        <w:rPr>
+          <w:sz w:val="24"/>
+        </w:rPr>
+        <w:t xml:space="preserve">Indexing took long time when we tried to hit </w:t>
+      </w:r>
+      <w:proofErr w:type="spellStart"/>
+      <w:r>
+        <w:rPr>
+          <w:sz w:val="24"/>
+        </w:rPr>
+        <w:t>Solr</w:t>
+      </w:r>
+      <w:proofErr w:type="spellEnd"/>
+      <w:r>
+        <w:rPr>
+          <w:sz w:val="24"/>
+        </w:rPr>
+        <w:t xml:space="preserve"> for </w:t>
+      </w:r>
+      <w:proofErr w:type="gramStart"/>
+      <w:r>
+        <w:rPr>
+          <w:sz w:val="24"/>
+        </w:rPr>
+        <w:t xml:space="preserve">each and </w:t>
+      </w:r>
+      <w:r>
+        <w:rPr>
+          <w:sz w:val="24"/>
+        </w:rPr>
+        <w:t>every</w:t>
+      </w:r>
+      <w:proofErr w:type="gramEnd"/>
+      <w:r>
+        <w:rPr>
+          <w:sz w:val="24"/>
+        </w:rPr>
+        <w:t xml:space="preserve"> sentence. We resolved it by indexing the entire document</w:t>
+      </w:r>
+      <w:r>
+        <w:rPr>
+          <w:sz w:val="24"/>
+        </w:rPr>
+        <w:t xml:space="preserve"> </w:t>
+      </w:r>
+      <w:r>
+        <w:rPr>
+          <w:sz w:val="24"/>
+        </w:rPr>
+        <w:t>(list of sentences) at once.</w:t>
+      </w:r>
+    </w:p>
+    <w:p>
+      <w:pPr>
+        <w:pStyle w:val="ListParagraph"/>
+        <w:numPr>
+          <w:ilvl w:val="0"/>
+          <w:numId w:val="11"/>
+        </w:numPr>
+        <w:rPr>
+          <w:sz w:val="24"/>
+        </w:rPr>
+      </w:pPr>
+      <w:r>
+        <w:rPr>
+          <w:sz w:val="24"/>
+        </w:rPr>
+        <w:t xml:space="preserve"> </w:t>
+      </w:r>
+      <w:r>
+        <w:rPr>
+          <w:sz w:val="24"/>
+        </w:rPr>
+        <w:t xml:space="preserve">The words </w:t>
+      </w:r>
+      <w:proofErr w:type="spellStart"/>
+      <w:r>
+        <w:rPr>
+          <w:sz w:val="24"/>
+        </w:rPr>
+        <w:t>utd</w:t>
+      </w:r>
+      <w:proofErr w:type="spellEnd"/>
+      <w:r>
+        <w:rPr>
+          <w:sz w:val="24"/>
+        </w:rPr>
+        <w:t>, The Univ of Texas at Dallas, The UT Dallas are used interchangeably in the questions or corpus. We resolved it by making these words synonyms in the synonyms.txt file.</w:t>
+      </w:r>
+    </w:p>
+    <w:p>
+      <w:pPr>
+        <w:pStyle w:val="ListParagraph"/>
+        <w:numPr>
+          <w:ilvl w:val="0"/>
+          <w:numId w:val="11"/>
+        </w:numPr>
+        <w:rPr>
+          <w:sz w:val="24"/>
+        </w:rPr>
+      </w:pPr>
+      <w:r>
+        <w:rPr>
+          <w:sz w:val="24"/>
+        </w:rPr>
+        <w:t xml:space="preserve">Getting the required sentences in top 5 results in </w:t>
+      </w:r>
+      <w:proofErr w:type="spellStart"/>
+      <w:r>
+        <w:rPr>
+          <w:sz w:val="24"/>
+        </w:rPr>
+        <w:t>Solr</w:t>
+      </w:r>
+      <w:proofErr w:type="spellEnd"/>
+      <w:r>
+        <w:rPr>
+          <w:sz w:val="24"/>
+        </w:rPr>
+        <w:t xml:space="preserve"> was challenging. We resolved it by using the boosted weights for few features (entities, </w:t>
+      </w:r>
+      <w:proofErr w:type="spellStart"/>
+      <w:r>
+        <w:rPr>
+          <w:sz w:val="24"/>
+        </w:rPr>
+        <w:t>word_tokens</w:t>
+      </w:r>
+      <w:proofErr w:type="spellEnd"/>
+      <w:r>
+        <w:rPr>
+          <w:sz w:val="24"/>
+        </w:rPr>
+        <w:t xml:space="preserve"> and </w:t>
+      </w:r>
+      <w:proofErr w:type="spellStart"/>
+      <w:r>
+        <w:rPr>
+          <w:sz w:val="24"/>
+        </w:rPr>
+        <w:t>required_entities</w:t>
+      </w:r>
+      <w:proofErr w:type="spellEnd"/>
+      <w:r>
+        <w:rPr>
+          <w:sz w:val="24"/>
+        </w:rPr>
+        <w:t xml:space="preserve">) </w:t>
+      </w:r>
+    </w:p>
+    <w:p>
+      <w:pPr>
+        <w:rPr>
+          <w:b/>
+          <w:sz w:val="28"/>
+          <w:u w:val="single"/>
+        </w:rPr>
+      </w:pPr>
+      <w:r>
+        <w:rPr>
+          <w:b/>
+          <w:sz w:val="28"/>
+          <w:u w:val="single"/>
+        </w:rPr>
+        <w:t>Pending Issues:</w:t>
+      </w:r>
+    </w:p>
+    <w:p>
+      <w:pPr>
+        <w:pStyle w:val="ListParagraph"/>
+        <w:numPr>
+          <w:ilvl w:val="0"/>
+          <w:numId w:val="11"/>
+        </w:numPr>
+        <w:rPr>
+          <w:sz w:val="24"/>
+        </w:rPr>
+      </w:pPr>
+      <w:r>
+        <w:rPr>
+          <w:sz w:val="24"/>
+        </w:rPr>
+        <w:t xml:space="preserve">Getting the required sentence as 1st result of the </w:t>
+      </w:r>
+      <w:proofErr w:type="spellStart"/>
+      <w:r>
+        <w:rPr>
+          <w:sz w:val="24"/>
+        </w:rPr>
+        <w:t>Solr</w:t>
+      </w:r>
+      <w:proofErr w:type="spellEnd"/>
+      <w:r>
+        <w:rPr>
+          <w:sz w:val="24"/>
+        </w:rPr>
+        <w:t xml:space="preserve"> search query.</w:t>
+      </w:r>
+    </w:p>
+    <w:p>
+      <w:pPr>
+        <w:pStyle w:val="ListParagraph"/>
+        <w:numPr>
+          <w:ilvl w:val="0"/>
+          <w:numId w:val="11"/>
+        </w:numPr>
+        <w:rPr>
+          <w:sz w:val="24"/>
+        </w:rPr>
+      </w:pPr>
+      <w:r>
+        <w:rPr>
+          <w:sz w:val="24"/>
+        </w:rPr>
+        <w:t xml:space="preserve">Accuracy </w:t>
+      </w:r>
+      <w:r>
+        <w:rPr>
+          <w:sz w:val="24"/>
+        </w:rPr>
+        <w:t>can</w:t>
+      </w:r>
+      <w:r>
+        <w:rPr>
+          <w:sz w:val="24"/>
+        </w:rPr>
+        <w:t xml:space="preserve"> be improved in selecting the </w:t>
+      </w:r>
+      <w:r>
+        <w:rPr>
+          <w:sz w:val="24"/>
+        </w:rPr>
+        <w:t>correct</w:t>
+      </w:r>
+      <w:r>
+        <w:rPr>
+          <w:sz w:val="24"/>
+        </w:rPr>
+        <w:t xml:space="preserve"> sentence</w:t>
+      </w:r>
+      <w:r>
+        <w:rPr>
+          <w:sz w:val="24"/>
+        </w:rPr>
+        <w:t xml:space="preserve"> from the list of </w:t>
+      </w:r>
+      <w:proofErr w:type="spellStart"/>
+      <w:r>
+        <w:rPr>
+          <w:sz w:val="24"/>
+        </w:rPr>
+        <w:t>Solr</w:t>
+      </w:r>
+      <w:proofErr w:type="spellEnd"/>
+      <w:r>
+        <w:rPr>
+          <w:sz w:val="24"/>
+        </w:rPr>
+        <w:t xml:space="preserve"> results. </w:t>
+      </w:r>
+    </w:p>
+    <w:p>
+      <w:pPr>
+        <w:pStyle w:val="ListParagraph"/>
+        <w:numPr>
+          <w:ilvl w:val="0"/>
+          <w:numId w:val="11"/>
+        </w:numPr>
+        <w:rPr>
+          <w:sz w:val="24"/>
+        </w:rPr>
+      </w:pPr>
+      <w:r>
+        <w:rPr>
+          <w:sz w:val="24"/>
+        </w:rPr>
+        <w:t xml:space="preserve">Extracting the </w:t>
+      </w:r>
+      <w:r>
+        <w:rPr>
+          <w:sz w:val="24"/>
+        </w:rPr>
+        <w:t>correct phrase</w:t>
+      </w:r>
+      <w:r>
+        <w:rPr>
+          <w:sz w:val="24"/>
+        </w:rPr>
+        <w:t xml:space="preserve"> (answer) from the result sentence</w:t>
+      </w:r>
+      <w:r>
+        <w:rPr>
+          <w:sz w:val="24"/>
+        </w:rPr>
+        <w:t xml:space="preserve"> if it has more than one NERs</w:t>
+      </w:r>
+      <w:r>
+        <w:rPr>
+          <w:sz w:val="24"/>
+        </w:rPr>
+        <w:t>.</w:t>
+      </w:r>
+    </w:p>
+    <w:p>
+      <w:pPr>
+        <w:rPr>
+          <w:b/>
+          <w:sz w:val="28"/>
+          <w:u w:val="single"/>
+        </w:rPr>
+      </w:pPr>
+      <w:r>
+        <w:rPr>
+          <w:b/>
+          <w:sz w:val="28"/>
+          <w:u w:val="single"/>
+        </w:rPr>
+        <w:t>Potential Improvements:</w:t>
+      </w:r>
+    </w:p>
+    <w:p>
+      <w:pPr>
+        <w:pStyle w:val="ListParagraph"/>
+        <w:numPr>
+          <w:ilvl w:val="0"/>
+          <w:numId w:val="11"/>
+        </w:numPr>
+        <w:rPr>
+          <w:sz w:val="24"/>
+        </w:rPr>
+      </w:pPr>
+      <w:r>
+        <w:rPr>
+          <w:sz w:val="24"/>
+        </w:rPr>
+        <w:t>Pronoun resolution could be a potential improvement to extract answer from the sentences which has pronouns in the places of subject/object.</w:t>
+      </w:r>
+    </w:p>
+    <w:p>
+      <w:pPr>
+        <w:pStyle w:val="ListParagraph"/>
+        <w:numPr>
+          <w:ilvl w:val="0"/>
+          <w:numId w:val="11"/>
+        </w:numPr>
+        <w:rPr>
+          <w:sz w:val="24"/>
+        </w:rPr>
+      </w:pPr>
+      <w:r>
+        <w:rPr>
+          <w:sz w:val="24"/>
+        </w:rPr>
+        <w:t xml:space="preserve">Refining the </w:t>
+      </w:r>
+      <w:proofErr w:type="spellStart"/>
+      <w:r>
+        <w:rPr>
+          <w:sz w:val="24"/>
+        </w:rPr>
+        <w:t>Solr</w:t>
+      </w:r>
+      <w:proofErr w:type="spellEnd"/>
+      <w:r>
+        <w:rPr>
+          <w:sz w:val="24"/>
+        </w:rPr>
+        <w:t xml:space="preserve"> query such that it selects</w:t>
+      </w:r>
+      <w:r>
+        <w:rPr>
+          <w:sz w:val="24"/>
+        </w:rPr>
+        <w:t xml:space="preserve"> the </w:t>
+      </w:r>
+      <w:r>
+        <w:rPr>
+          <w:sz w:val="24"/>
+        </w:rPr>
+        <w:t>correct</w:t>
+      </w:r>
+      <w:r>
+        <w:rPr>
+          <w:sz w:val="24"/>
+        </w:rPr>
+        <w:t xml:space="preserve"> sentence</w:t>
+      </w:r>
+      <w:r>
+        <w:rPr>
+          <w:sz w:val="24"/>
+        </w:rPr>
+        <w:t xml:space="preserve"> from the list of </w:t>
+      </w:r>
+      <w:proofErr w:type="spellStart"/>
+      <w:r>
+        <w:rPr>
+          <w:sz w:val="24"/>
+        </w:rPr>
+        <w:t>Solr</w:t>
+      </w:r>
+      <w:proofErr w:type="spellEnd"/>
+      <w:r>
+        <w:rPr>
+          <w:sz w:val="24"/>
+        </w:rPr>
+        <w:t xml:space="preserve"> results</w:t>
+      </w:r>
+      <w:r>
+        <w:rPr>
+          <w:sz w:val="24"/>
+        </w:rPr>
+        <w:t>.</w:t>
+      </w:r>
+    </w:p>
+    <w:p>
+      <w:pPr>
+        <w:rPr>
+          <w:sz w:val="24"/>
+        </w:rPr>
+      </w:pPr>
+    </w:p>
+    <w:p>
+      <w:pPr>
+        <w:rPr>
+          <w:sz w:val="24"/>
+        </w:rPr>
+      </w:pPr>
+    </w:p>
+    <w:p>
+      <w:pPr>
+        <w:rPr>
+          <w:rFonts w:ascii="Courier New" w:hAnsi="Courier New" w:cs="Courier New"/>
+          <w:color w:val="000000"/>
         </w:rPr>
       </w:pPr>
     </w:p>
@@ -4841,6 +7793,458 @@
 <file path=word/numbering.xml><?xml version="1.0" encoding="utf-8"?>
 <w:numbering xmlns:wpc="http://schemas.microsoft.com/office/word/2010/wordprocessingCanvas" xmlns:cx="http://schemas.microsoft.com/office/drawing/2014/chartex" xmlns:cx1="http://schemas.microsoft.com/office/drawing/2015/9/8/chartex" xmlns:cx2="http://schemas.microsoft.com/office/drawing/2015/10/21/chartex" xmlns:cx3="http://schemas.microsoft.com/office/drawing/2016/5/9/chartex" xmlns:cx4="http://schemas.microsoft.com/office/drawing/2016/5/10/chartex" xmlns:cx5="http://schemas.microsoft.com/office/drawing/2016/5/11/chartex" xmlns:cx6="http://schemas.microsoft.com/office/drawing/2016/5/12/chartex" xmlns:cx7="http://schemas.microsoft.com/office/drawing/2016/5/13/chartex" xmlns:cx8="http://schemas.microsoft.com/office/drawing/2016/5/14/chartex" xmlns:mc="http://schemas.openxmlformats.org/markup-compatibility/2006" xmlns:aink="http://schemas.microsoft.com/office/drawing/2016/ink" xmlns:am3d="http://schemas.microsoft.com/office/drawing/2017/model3d" xmlns:o="urn:schemas-microsoft-com:office:office" xmlns:r="http://schemas.openxmlformats.org/officeDocument/2006/relationships" xmlns:m="http://schemas.openxmlformats.org/officeDocument/2006/math" xmlns:v="urn:schemas-microsoft-com:vml" xmlns:wp14="http://schemas.microsoft.com/office/word/2010/wordprocessingDrawing" xmlns:wp="http://schemas.openxmlformats.org/drawingml/2006/wordprocessingDrawing" xmlns:w10="urn:schemas-microsoft-com:office:word" xmlns:w="http://schemas.openxmlformats.org/wordprocessingml/2006/main" xmlns:w14="http://schemas.microsoft.com/office/word/2010/wordml" xmlns:w15="http://schemas.microsoft.com/office/word/2012/wordml" xmlns:w16cid="http://schemas.microsoft.com/office/word/2016/wordml/cid" xmlns:w16se="http://schemas.microsoft.com/office/word/2015/wordml/symex" xmlns:wpg="http://schemas.microsoft.com/office/word/2010/wordprocessingGroup" xmlns:wpi="http://schemas.microsoft.com/office/word/2010/wordprocessingInk" xmlns:wne="http://schemas.microsoft.com/office/word/2006/wordml" xmlns:wps="http://schemas.microsoft.com/office/word/2010/wordprocessingShape" mc:Ignorable="w14 w15 w16se w16cid wp14">
   <w:abstractNum w:abstractNumId="0" w15:restartNumberingAfterBreak="0">
+    <w:nsid w:val="057B7414"/>
+    <w:multiLevelType w:val="hybridMultilevel"/>
+    <w:tmpl w:val="032894D2"/>
+    <w:lvl w:ilvl="0" w:tplc="04090001">
+      <w:start w:val="1"/>
+      <w:numFmt w:val="bullet"/>
+      <w:lvlText w:val=""/>
+      <w:lvlJc w:val="left"/>
+      <w:pPr>
+        <w:ind w:left="720" w:hanging="360"/>
+      </w:pPr>
+      <w:rPr>
+        <w:rFonts w:ascii="Symbol" w:hAnsi="Symbol" w:hint="default"/>
+      </w:rPr>
+    </w:lvl>
+    <w:lvl w:ilvl="1" w:tplc="04090003" w:tentative="1">
+      <w:start w:val="1"/>
+      <w:numFmt w:val="bullet"/>
+      <w:lvlText w:val="o"/>
+      <w:lvlJc w:val="left"/>
+      <w:pPr>
+        <w:ind w:left="1440" w:hanging="360"/>
+      </w:pPr>
+      <w:rPr>
+        <w:rFonts w:ascii="Courier New" w:hAnsi="Courier New" w:cs="Courier New" w:hint="default"/>
+      </w:rPr>
+    </w:lvl>
+    <w:lvl w:ilvl="2" w:tplc="04090005" w:tentative="1">
+      <w:start w:val="1"/>
+      <w:numFmt w:val="bullet"/>
+      <w:lvlText w:val=""/>
+      <w:lvlJc w:val="left"/>
+      <w:pPr>
+        <w:ind w:left="2160" w:hanging="360"/>
+      </w:pPr>
+      <w:rPr>
+        <w:rFonts w:ascii="Wingdings" w:hAnsi="Wingdings" w:hint="default"/>
+      </w:rPr>
+    </w:lvl>
+    <w:lvl w:ilvl="3" w:tplc="04090001" w:tentative="1">
+      <w:start w:val="1"/>
+      <w:numFmt w:val="bullet"/>
+      <w:lvlText w:val=""/>
+      <w:lvlJc w:val="left"/>
+      <w:pPr>
+        <w:ind w:left="2880" w:hanging="360"/>
+      </w:pPr>
+      <w:rPr>
+        <w:rFonts w:ascii="Symbol" w:hAnsi="Symbol" w:hint="default"/>
+      </w:rPr>
+    </w:lvl>
+    <w:lvl w:ilvl="4" w:tplc="04090003" w:tentative="1">
+      <w:start w:val="1"/>
+      <w:numFmt w:val="bullet"/>
+      <w:lvlText w:val="o"/>
+      <w:lvlJc w:val="left"/>
+      <w:pPr>
+        <w:ind w:left="3600" w:hanging="360"/>
+      </w:pPr>
+      <w:rPr>
+        <w:rFonts w:ascii="Courier New" w:hAnsi="Courier New" w:cs="Courier New" w:hint="default"/>
+      </w:rPr>
+    </w:lvl>
+    <w:lvl w:ilvl="5" w:tplc="04090005" w:tentative="1">
+      <w:start w:val="1"/>
+      <w:numFmt w:val="bullet"/>
+      <w:lvlText w:val=""/>
+      <w:lvlJc w:val="left"/>
+      <w:pPr>
+        <w:ind w:left="4320" w:hanging="360"/>
+      </w:pPr>
+      <w:rPr>
+        <w:rFonts w:ascii="Wingdings" w:hAnsi="Wingdings" w:hint="default"/>
+      </w:rPr>
+    </w:lvl>
+    <w:lvl w:ilvl="6" w:tplc="04090001" w:tentative="1">
+      <w:start w:val="1"/>
+      <w:numFmt w:val="bullet"/>
+      <w:lvlText w:val=""/>
+      <w:lvlJc w:val="left"/>
+      <w:pPr>
+        <w:ind w:left="5040" w:hanging="360"/>
+      </w:pPr>
+      <w:rPr>
+        <w:rFonts w:ascii="Symbol" w:hAnsi="Symbol" w:hint="default"/>
+      </w:rPr>
+    </w:lvl>
+    <w:lvl w:ilvl="7" w:tplc="04090003" w:tentative="1">
+      <w:start w:val="1"/>
+      <w:numFmt w:val="bullet"/>
+      <w:lvlText w:val="o"/>
+      <w:lvlJc w:val="left"/>
+      <w:pPr>
+        <w:ind w:left="5760" w:hanging="360"/>
+      </w:pPr>
+      <w:rPr>
+        <w:rFonts w:ascii="Courier New" w:hAnsi="Courier New" w:cs="Courier New" w:hint="default"/>
+      </w:rPr>
+    </w:lvl>
+    <w:lvl w:ilvl="8" w:tplc="04090005" w:tentative="1">
+      <w:start w:val="1"/>
+      <w:numFmt w:val="bullet"/>
+      <w:lvlText w:val=""/>
+      <w:lvlJc w:val="left"/>
+      <w:pPr>
+        <w:ind w:left="6480" w:hanging="360"/>
+      </w:pPr>
+      <w:rPr>
+        <w:rFonts w:ascii="Wingdings" w:hAnsi="Wingdings" w:hint="default"/>
+      </w:rPr>
+    </w:lvl>
+  </w:abstractNum>
+  <w:abstractNum w:abstractNumId="1" w15:restartNumberingAfterBreak="0">
+    <w:nsid w:val="0981503C"/>
+    <w:multiLevelType w:val="hybridMultilevel"/>
+    <w:tmpl w:val="AD66A02A"/>
+    <w:lvl w:ilvl="0" w:tplc="04090001">
+      <w:start w:val="1"/>
+      <w:numFmt w:val="bullet"/>
+      <w:lvlText w:val=""/>
+      <w:lvlJc w:val="left"/>
+      <w:pPr>
+        <w:ind w:left="720" w:hanging="360"/>
+      </w:pPr>
+      <w:rPr>
+        <w:rFonts w:ascii="Symbol" w:hAnsi="Symbol" w:hint="default"/>
+      </w:rPr>
+    </w:lvl>
+    <w:lvl w:ilvl="1" w:tplc="04090003" w:tentative="1">
+      <w:start w:val="1"/>
+      <w:numFmt w:val="bullet"/>
+      <w:lvlText w:val="o"/>
+      <w:lvlJc w:val="left"/>
+      <w:pPr>
+        <w:ind w:left="1440" w:hanging="360"/>
+      </w:pPr>
+      <w:rPr>
+        <w:rFonts w:ascii="Courier New" w:hAnsi="Courier New" w:cs="Courier New" w:hint="default"/>
+      </w:rPr>
+    </w:lvl>
+    <w:lvl w:ilvl="2" w:tplc="04090005" w:tentative="1">
+      <w:start w:val="1"/>
+      <w:numFmt w:val="bullet"/>
+      <w:lvlText w:val=""/>
+      <w:lvlJc w:val="left"/>
+      <w:pPr>
+        <w:ind w:left="2160" w:hanging="360"/>
+      </w:pPr>
+      <w:rPr>
+        <w:rFonts w:ascii="Wingdings" w:hAnsi="Wingdings" w:hint="default"/>
+      </w:rPr>
+    </w:lvl>
+    <w:lvl w:ilvl="3" w:tplc="04090001" w:tentative="1">
+      <w:start w:val="1"/>
+      <w:numFmt w:val="bullet"/>
+      <w:lvlText w:val=""/>
+      <w:lvlJc w:val="left"/>
+      <w:pPr>
+        <w:ind w:left="2880" w:hanging="360"/>
+      </w:pPr>
+      <w:rPr>
+        <w:rFonts w:ascii="Symbol" w:hAnsi="Symbol" w:hint="default"/>
+      </w:rPr>
+    </w:lvl>
+    <w:lvl w:ilvl="4" w:tplc="04090003" w:tentative="1">
+      <w:start w:val="1"/>
+      <w:numFmt w:val="bullet"/>
+      <w:lvlText w:val="o"/>
+      <w:lvlJc w:val="left"/>
+      <w:pPr>
+        <w:ind w:left="3600" w:hanging="360"/>
+      </w:pPr>
+      <w:rPr>
+        <w:rFonts w:ascii="Courier New" w:hAnsi="Courier New" w:cs="Courier New" w:hint="default"/>
+      </w:rPr>
+    </w:lvl>
+    <w:lvl w:ilvl="5" w:tplc="04090005" w:tentative="1">
+      <w:start w:val="1"/>
+      <w:numFmt w:val="bullet"/>
+      <w:lvlText w:val=""/>
+      <w:lvlJc w:val="left"/>
+      <w:pPr>
+        <w:ind w:left="4320" w:hanging="360"/>
+      </w:pPr>
+      <w:rPr>
+        <w:rFonts w:ascii="Wingdings" w:hAnsi="Wingdings" w:hint="default"/>
+      </w:rPr>
+    </w:lvl>
+    <w:lvl w:ilvl="6" w:tplc="04090001" w:tentative="1">
+      <w:start w:val="1"/>
+      <w:numFmt w:val="bullet"/>
+      <w:lvlText w:val=""/>
+      <w:lvlJc w:val="left"/>
+      <w:pPr>
+        <w:ind w:left="5040" w:hanging="360"/>
+      </w:pPr>
+      <w:rPr>
+        <w:rFonts w:ascii="Symbol" w:hAnsi="Symbol" w:hint="default"/>
+      </w:rPr>
+    </w:lvl>
+    <w:lvl w:ilvl="7" w:tplc="04090003" w:tentative="1">
+      <w:start w:val="1"/>
+      <w:numFmt w:val="bullet"/>
+      <w:lvlText w:val="o"/>
+      <w:lvlJc w:val="left"/>
+      <w:pPr>
+        <w:ind w:left="5760" w:hanging="360"/>
+      </w:pPr>
+      <w:rPr>
+        <w:rFonts w:ascii="Courier New" w:hAnsi="Courier New" w:cs="Courier New" w:hint="default"/>
+      </w:rPr>
+    </w:lvl>
+    <w:lvl w:ilvl="8" w:tplc="04090005" w:tentative="1">
+      <w:start w:val="1"/>
+      <w:numFmt w:val="bullet"/>
+      <w:lvlText w:val=""/>
+      <w:lvlJc w:val="left"/>
+      <w:pPr>
+        <w:ind w:left="6480" w:hanging="360"/>
+      </w:pPr>
+      <w:rPr>
+        <w:rFonts w:ascii="Wingdings" w:hAnsi="Wingdings" w:hint="default"/>
+      </w:rPr>
+    </w:lvl>
+  </w:abstractNum>
+  <w:abstractNum w:abstractNumId="2" w15:restartNumberingAfterBreak="0">
+    <w:nsid w:val="1DB72F62"/>
+    <w:multiLevelType w:val="hybridMultilevel"/>
+    <w:tmpl w:val="FD9C02FA"/>
+    <w:lvl w:ilvl="0" w:tplc="04090001">
+      <w:start w:val="1"/>
+      <w:numFmt w:val="bullet"/>
+      <w:lvlText w:val=""/>
+      <w:lvlJc w:val="left"/>
+      <w:pPr>
+        <w:ind w:left="720" w:hanging="360"/>
+      </w:pPr>
+      <w:rPr>
+        <w:rFonts w:ascii="Symbol" w:hAnsi="Symbol" w:hint="default"/>
+      </w:rPr>
+    </w:lvl>
+    <w:lvl w:ilvl="1" w:tplc="04090003">
+      <w:start w:val="1"/>
+      <w:numFmt w:val="bullet"/>
+      <w:lvlText w:val="o"/>
+      <w:lvlJc w:val="left"/>
+      <w:pPr>
+        <w:ind w:left="1440" w:hanging="360"/>
+      </w:pPr>
+      <w:rPr>
+        <w:rFonts w:ascii="Courier New" w:hAnsi="Courier New" w:cs="Courier New" w:hint="default"/>
+      </w:rPr>
+    </w:lvl>
+    <w:lvl w:ilvl="2" w:tplc="04090005" w:tentative="1">
+      <w:start w:val="1"/>
+      <w:numFmt w:val="bullet"/>
+      <w:lvlText w:val=""/>
+      <w:lvlJc w:val="left"/>
+      <w:pPr>
+        <w:ind w:left="2160" w:hanging="360"/>
+      </w:pPr>
+      <w:rPr>
+        <w:rFonts w:ascii="Wingdings" w:hAnsi="Wingdings" w:hint="default"/>
+      </w:rPr>
+    </w:lvl>
+    <w:lvl w:ilvl="3" w:tplc="04090001" w:tentative="1">
+      <w:start w:val="1"/>
+      <w:numFmt w:val="bullet"/>
+      <w:lvlText w:val=""/>
+      <w:lvlJc w:val="left"/>
+      <w:pPr>
+        <w:ind w:left="2880" w:hanging="360"/>
+      </w:pPr>
+      <w:rPr>
+        <w:rFonts w:ascii="Symbol" w:hAnsi="Symbol" w:hint="default"/>
+      </w:rPr>
+    </w:lvl>
+    <w:lvl w:ilvl="4" w:tplc="04090003" w:tentative="1">
+      <w:start w:val="1"/>
+      <w:numFmt w:val="bullet"/>
+      <w:lvlText w:val="o"/>
+      <w:lvlJc w:val="left"/>
+      <w:pPr>
+        <w:ind w:left="3600" w:hanging="360"/>
+      </w:pPr>
+      <w:rPr>
+        <w:rFonts w:ascii="Courier New" w:hAnsi="Courier New" w:cs="Courier New" w:hint="default"/>
+      </w:rPr>
+    </w:lvl>
+    <w:lvl w:ilvl="5" w:tplc="04090005" w:tentative="1">
+      <w:start w:val="1"/>
+      <w:numFmt w:val="bullet"/>
+      <w:lvlText w:val=""/>
+      <w:lvlJc w:val="left"/>
+      <w:pPr>
+        <w:ind w:left="4320" w:hanging="360"/>
+      </w:pPr>
+      <w:rPr>
+        <w:rFonts w:ascii="Wingdings" w:hAnsi="Wingdings" w:hint="default"/>
+      </w:rPr>
+    </w:lvl>
+    <w:lvl w:ilvl="6" w:tplc="04090001" w:tentative="1">
+      <w:start w:val="1"/>
+      <w:numFmt w:val="bullet"/>
+      <w:lvlText w:val=""/>
+      <w:lvlJc w:val="left"/>
+      <w:pPr>
+        <w:ind w:left="5040" w:hanging="360"/>
+      </w:pPr>
+      <w:rPr>
+        <w:rFonts w:ascii="Symbol" w:hAnsi="Symbol" w:hint="default"/>
+      </w:rPr>
+    </w:lvl>
+    <w:lvl w:ilvl="7" w:tplc="04090003" w:tentative="1">
+      <w:start w:val="1"/>
+      <w:numFmt w:val="bullet"/>
+      <w:lvlText w:val="o"/>
+      <w:lvlJc w:val="left"/>
+      <w:pPr>
+        <w:ind w:left="5760" w:hanging="360"/>
+      </w:pPr>
+      <w:rPr>
+        <w:rFonts w:ascii="Courier New" w:hAnsi="Courier New" w:cs="Courier New" w:hint="default"/>
+      </w:rPr>
+    </w:lvl>
+    <w:lvl w:ilvl="8" w:tplc="04090005" w:tentative="1">
+      <w:start w:val="1"/>
+      <w:numFmt w:val="bullet"/>
+      <w:lvlText w:val=""/>
+      <w:lvlJc w:val="left"/>
+      <w:pPr>
+        <w:ind w:left="6480" w:hanging="360"/>
+      </w:pPr>
+      <w:rPr>
+        <w:rFonts w:ascii="Wingdings" w:hAnsi="Wingdings" w:hint="default"/>
+      </w:rPr>
+    </w:lvl>
+  </w:abstractNum>
+  <w:abstractNum w:abstractNumId="3" w15:restartNumberingAfterBreak="0">
+    <w:nsid w:val="37FD1B2D"/>
+    <w:multiLevelType w:val="hybridMultilevel"/>
+    <w:tmpl w:val="7E224AD0"/>
+    <w:lvl w:ilvl="0" w:tplc="04090001">
+      <w:start w:val="1"/>
+      <w:numFmt w:val="bullet"/>
+      <w:lvlText w:val=""/>
+      <w:lvlJc w:val="left"/>
+      <w:pPr>
+        <w:ind w:left="720" w:hanging="360"/>
+      </w:pPr>
+      <w:rPr>
+        <w:rFonts w:ascii="Symbol" w:hAnsi="Symbol" w:hint="default"/>
+      </w:rPr>
+    </w:lvl>
+    <w:lvl w:ilvl="1" w:tplc="04090003" w:tentative="1">
+      <w:start w:val="1"/>
+      <w:numFmt w:val="bullet"/>
+      <w:lvlText w:val="o"/>
+      <w:lvlJc w:val="left"/>
+      <w:pPr>
+        <w:ind w:left="1440" w:hanging="360"/>
+      </w:pPr>
+      <w:rPr>
+        <w:rFonts w:ascii="Courier New" w:hAnsi="Courier New" w:cs="Courier New" w:hint="default"/>
+      </w:rPr>
+    </w:lvl>
+    <w:lvl w:ilvl="2" w:tplc="04090005" w:tentative="1">
+      <w:start w:val="1"/>
+      <w:numFmt w:val="bullet"/>
+      <w:lvlText w:val=""/>
+      <w:lvlJc w:val="left"/>
+      <w:pPr>
+        <w:ind w:left="2160" w:hanging="360"/>
+      </w:pPr>
+      <w:rPr>
+        <w:rFonts w:ascii="Wingdings" w:hAnsi="Wingdings" w:hint="default"/>
+      </w:rPr>
+    </w:lvl>
+    <w:lvl w:ilvl="3" w:tplc="04090001" w:tentative="1">
+      <w:start w:val="1"/>
+      <w:numFmt w:val="bullet"/>
+      <w:lvlText w:val=""/>
+      <w:lvlJc w:val="left"/>
+      <w:pPr>
+        <w:ind w:left="2880" w:hanging="360"/>
+      </w:pPr>
+      <w:rPr>
+        <w:rFonts w:ascii="Symbol" w:hAnsi="Symbol" w:hint="default"/>
+      </w:rPr>
+    </w:lvl>
+    <w:lvl w:ilvl="4" w:tplc="04090003" w:tentative="1">
+      <w:start w:val="1"/>
+      <w:numFmt w:val="bullet"/>
+      <w:lvlText w:val="o"/>
+      <w:lvlJc w:val="left"/>
+      <w:pPr>
+        <w:ind w:left="3600" w:hanging="360"/>
+      </w:pPr>
+      <w:rPr>
+        <w:rFonts w:ascii="Courier New" w:hAnsi="Courier New" w:cs="Courier New" w:hint="default"/>
+      </w:rPr>
+    </w:lvl>
+    <w:lvl w:ilvl="5" w:tplc="04090005" w:tentative="1">
+      <w:start w:val="1"/>
+      <w:numFmt w:val="bullet"/>
+      <w:lvlText w:val=""/>
+      <w:lvlJc w:val="left"/>
+      <w:pPr>
+        <w:ind w:left="4320" w:hanging="360"/>
+      </w:pPr>
+      <w:rPr>
+        <w:rFonts w:ascii="Wingdings" w:hAnsi="Wingdings" w:hint="default"/>
+      </w:rPr>
+    </w:lvl>
+    <w:lvl w:ilvl="6" w:tplc="04090001" w:tentative="1">
+      <w:start w:val="1"/>
+      <w:numFmt w:val="bullet"/>
+      <w:lvlText w:val=""/>
+      <w:lvlJc w:val="left"/>
+      <w:pPr>
+        <w:ind w:left="5040" w:hanging="360"/>
+      </w:pPr>
+      <w:rPr>
+        <w:rFonts w:ascii="Symbol" w:hAnsi="Symbol" w:hint="default"/>
+      </w:rPr>
+    </w:lvl>
+    <w:lvl w:ilvl="7" w:tplc="04090003" w:tentative="1">
+      <w:start w:val="1"/>
+      <w:numFmt w:val="bullet"/>
+      <w:lvlText w:val="o"/>
+      <w:lvlJc w:val="left"/>
+      <w:pPr>
+        <w:ind w:left="5760" w:hanging="360"/>
+      </w:pPr>
+      <w:rPr>
+        <w:rFonts w:ascii="Courier New" w:hAnsi="Courier New" w:cs="Courier New" w:hint="default"/>
+      </w:rPr>
+    </w:lvl>
+    <w:lvl w:ilvl="8" w:tplc="04090005" w:tentative="1">
+      <w:start w:val="1"/>
+      <w:numFmt w:val="bullet"/>
+      <w:lvlText w:val=""/>
+      <w:lvlJc w:val="left"/>
+      <w:pPr>
+        <w:ind w:left="6480" w:hanging="360"/>
+      </w:pPr>
+      <w:rPr>
+        <w:rFonts w:ascii="Wingdings" w:hAnsi="Wingdings" w:hint="default"/>
+      </w:rPr>
+    </w:lvl>
+  </w:abstractNum>
+  <w:abstractNum w:abstractNumId="4" w15:restartNumberingAfterBreak="0">
     <w:nsid w:val="39262FB3"/>
     <w:multiLevelType w:val="hybridMultilevel"/>
     <w:tmpl w:val="3D484FC0"/>
@@ -4953,7 +8357,1137 @@
       </w:rPr>
     </w:lvl>
   </w:abstractNum>
-  <w:abstractNum w:abstractNumId="1" w15:restartNumberingAfterBreak="0">
+  <w:abstractNum w:abstractNumId="5" w15:restartNumberingAfterBreak="0">
+    <w:nsid w:val="418F5768"/>
+    <w:multiLevelType w:val="hybridMultilevel"/>
+    <w:tmpl w:val="173A66F4"/>
+    <w:lvl w:ilvl="0" w:tplc="04090001">
+      <w:start w:val="1"/>
+      <w:numFmt w:val="bullet"/>
+      <w:lvlText w:val=""/>
+      <w:lvlJc w:val="left"/>
+      <w:pPr>
+        <w:ind w:left="1440" w:hanging="360"/>
+      </w:pPr>
+      <w:rPr>
+        <w:rFonts w:ascii="Symbol" w:hAnsi="Symbol" w:hint="default"/>
+      </w:rPr>
+    </w:lvl>
+    <w:lvl w:ilvl="1" w:tplc="04090003" w:tentative="1">
+      <w:start w:val="1"/>
+      <w:numFmt w:val="bullet"/>
+      <w:lvlText w:val="o"/>
+      <w:lvlJc w:val="left"/>
+      <w:pPr>
+        <w:ind w:left="2160" w:hanging="360"/>
+      </w:pPr>
+      <w:rPr>
+        <w:rFonts w:ascii="Courier New" w:hAnsi="Courier New" w:cs="Courier New" w:hint="default"/>
+      </w:rPr>
+    </w:lvl>
+    <w:lvl w:ilvl="2" w:tplc="04090005" w:tentative="1">
+      <w:start w:val="1"/>
+      <w:numFmt w:val="bullet"/>
+      <w:lvlText w:val=""/>
+      <w:lvlJc w:val="left"/>
+      <w:pPr>
+        <w:ind w:left="2880" w:hanging="360"/>
+      </w:pPr>
+      <w:rPr>
+        <w:rFonts w:ascii="Wingdings" w:hAnsi="Wingdings" w:hint="default"/>
+      </w:rPr>
+    </w:lvl>
+    <w:lvl w:ilvl="3" w:tplc="04090001" w:tentative="1">
+      <w:start w:val="1"/>
+      <w:numFmt w:val="bullet"/>
+      <w:lvlText w:val=""/>
+      <w:lvlJc w:val="left"/>
+      <w:pPr>
+        <w:ind w:left="3600" w:hanging="360"/>
+      </w:pPr>
+      <w:rPr>
+        <w:rFonts w:ascii="Symbol" w:hAnsi="Symbol" w:hint="default"/>
+      </w:rPr>
+    </w:lvl>
+    <w:lvl w:ilvl="4" w:tplc="04090003" w:tentative="1">
+      <w:start w:val="1"/>
+      <w:numFmt w:val="bullet"/>
+      <w:lvlText w:val="o"/>
+      <w:lvlJc w:val="left"/>
+      <w:pPr>
+        <w:ind w:left="4320" w:hanging="360"/>
+      </w:pPr>
+      <w:rPr>
+        <w:rFonts w:ascii="Courier New" w:hAnsi="Courier New" w:cs="Courier New" w:hint="default"/>
+      </w:rPr>
+    </w:lvl>
+    <w:lvl w:ilvl="5" w:tplc="04090005" w:tentative="1">
+      <w:start w:val="1"/>
+      <w:numFmt w:val="bullet"/>
+      <w:lvlText w:val=""/>
+      <w:lvlJc w:val="left"/>
+      <w:pPr>
+        <w:ind w:left="5040" w:hanging="360"/>
+      </w:pPr>
+      <w:rPr>
+        <w:rFonts w:ascii="Wingdings" w:hAnsi="Wingdings" w:hint="default"/>
+      </w:rPr>
+    </w:lvl>
+    <w:lvl w:ilvl="6" w:tplc="04090001" w:tentative="1">
+      <w:start w:val="1"/>
+      <w:numFmt w:val="bullet"/>
+      <w:lvlText w:val=""/>
+      <w:lvlJc w:val="left"/>
+      <w:pPr>
+        <w:ind w:left="5760" w:hanging="360"/>
+      </w:pPr>
+      <w:rPr>
+        <w:rFonts w:ascii="Symbol" w:hAnsi="Symbol" w:hint="default"/>
+      </w:rPr>
+    </w:lvl>
+    <w:lvl w:ilvl="7" w:tplc="04090003" w:tentative="1">
+      <w:start w:val="1"/>
+      <w:numFmt w:val="bullet"/>
+      <w:lvlText w:val="o"/>
+      <w:lvlJc w:val="left"/>
+      <w:pPr>
+        <w:ind w:left="6480" w:hanging="360"/>
+      </w:pPr>
+      <w:rPr>
+        <w:rFonts w:ascii="Courier New" w:hAnsi="Courier New" w:cs="Courier New" w:hint="default"/>
+      </w:rPr>
+    </w:lvl>
+    <w:lvl w:ilvl="8" w:tplc="04090005" w:tentative="1">
+      <w:start w:val="1"/>
+      <w:numFmt w:val="bullet"/>
+      <w:lvlText w:val=""/>
+      <w:lvlJc w:val="left"/>
+      <w:pPr>
+        <w:ind w:left="7200" w:hanging="360"/>
+      </w:pPr>
+      <w:rPr>
+        <w:rFonts w:ascii="Wingdings" w:hAnsi="Wingdings" w:hint="default"/>
+      </w:rPr>
+    </w:lvl>
+  </w:abstractNum>
+  <w:abstractNum w:abstractNumId="6" w15:restartNumberingAfterBreak="0">
+    <w:nsid w:val="4C59490A"/>
+    <w:multiLevelType w:val="hybridMultilevel"/>
+    <w:tmpl w:val="814CC1D4"/>
+    <w:lvl w:ilvl="0" w:tplc="04090001">
+      <w:start w:val="1"/>
+      <w:numFmt w:val="bullet"/>
+      <w:lvlText w:val=""/>
+      <w:lvlJc w:val="left"/>
+      <w:pPr>
+        <w:ind w:left="720" w:hanging="360"/>
+      </w:pPr>
+      <w:rPr>
+        <w:rFonts w:ascii="Symbol" w:hAnsi="Symbol" w:hint="default"/>
+      </w:rPr>
+    </w:lvl>
+    <w:lvl w:ilvl="1" w:tplc="04090003" w:tentative="1">
+      <w:start w:val="1"/>
+      <w:numFmt w:val="bullet"/>
+      <w:lvlText w:val="o"/>
+      <w:lvlJc w:val="left"/>
+      <w:pPr>
+        <w:ind w:left="1440" w:hanging="360"/>
+      </w:pPr>
+      <w:rPr>
+        <w:rFonts w:ascii="Courier New" w:hAnsi="Courier New" w:cs="Courier New" w:hint="default"/>
+      </w:rPr>
+    </w:lvl>
+    <w:lvl w:ilvl="2" w:tplc="04090005" w:tentative="1">
+      <w:start w:val="1"/>
+      <w:numFmt w:val="bullet"/>
+      <w:lvlText w:val=""/>
+      <w:lvlJc w:val="left"/>
+      <w:pPr>
+        <w:ind w:left="2160" w:hanging="360"/>
+      </w:pPr>
+      <w:rPr>
+        <w:rFonts w:ascii="Wingdings" w:hAnsi="Wingdings" w:hint="default"/>
+      </w:rPr>
+    </w:lvl>
+    <w:lvl w:ilvl="3" w:tplc="04090001" w:tentative="1">
+      <w:start w:val="1"/>
+      <w:numFmt w:val="bullet"/>
+      <w:lvlText w:val=""/>
+      <w:lvlJc w:val="left"/>
+      <w:pPr>
+        <w:ind w:left="2880" w:hanging="360"/>
+      </w:pPr>
+      <w:rPr>
+        <w:rFonts w:ascii="Symbol" w:hAnsi="Symbol" w:hint="default"/>
+      </w:rPr>
+    </w:lvl>
+    <w:lvl w:ilvl="4" w:tplc="04090003" w:tentative="1">
+      <w:start w:val="1"/>
+      <w:numFmt w:val="bullet"/>
+      <w:lvlText w:val="o"/>
+      <w:lvlJc w:val="left"/>
+      <w:pPr>
+        <w:ind w:left="3600" w:hanging="360"/>
+      </w:pPr>
+      <w:rPr>
+        <w:rFonts w:ascii="Courier New" w:hAnsi="Courier New" w:cs="Courier New" w:hint="default"/>
+      </w:rPr>
+    </w:lvl>
+    <w:lvl w:ilvl="5" w:tplc="04090005" w:tentative="1">
+      <w:start w:val="1"/>
+      <w:numFmt w:val="bullet"/>
+      <w:lvlText w:val=""/>
+      <w:lvlJc w:val="left"/>
+      <w:pPr>
+        <w:ind w:left="4320" w:hanging="360"/>
+      </w:pPr>
+      <w:rPr>
+        <w:rFonts w:ascii="Wingdings" w:hAnsi="Wingdings" w:hint="default"/>
+      </w:rPr>
+    </w:lvl>
+    <w:lvl w:ilvl="6" w:tplc="04090001" w:tentative="1">
+      <w:start w:val="1"/>
+      <w:numFmt w:val="bullet"/>
+      <w:lvlText w:val=""/>
+      <w:lvlJc w:val="left"/>
+      <w:pPr>
+        <w:ind w:left="5040" w:hanging="360"/>
+      </w:pPr>
+      <w:rPr>
+        <w:rFonts w:ascii="Symbol" w:hAnsi="Symbol" w:hint="default"/>
+      </w:rPr>
+    </w:lvl>
+    <w:lvl w:ilvl="7" w:tplc="04090003" w:tentative="1">
+      <w:start w:val="1"/>
+      <w:numFmt w:val="bullet"/>
+      <w:lvlText w:val="o"/>
+      <w:lvlJc w:val="left"/>
+      <w:pPr>
+        <w:ind w:left="5760" w:hanging="360"/>
+      </w:pPr>
+      <w:rPr>
+        <w:rFonts w:ascii="Courier New" w:hAnsi="Courier New" w:cs="Courier New" w:hint="default"/>
+      </w:rPr>
+    </w:lvl>
+    <w:lvl w:ilvl="8" w:tplc="04090005" w:tentative="1">
+      <w:start w:val="1"/>
+      <w:numFmt w:val="bullet"/>
+      <w:lvlText w:val=""/>
+      <w:lvlJc w:val="left"/>
+      <w:pPr>
+        <w:ind w:left="6480" w:hanging="360"/>
+      </w:pPr>
+      <w:rPr>
+        <w:rFonts w:ascii="Wingdings" w:hAnsi="Wingdings" w:hint="default"/>
+      </w:rPr>
+    </w:lvl>
+  </w:abstractNum>
+  <w:abstractNum w:abstractNumId="7" w15:restartNumberingAfterBreak="0">
+    <w:nsid w:val="4CAC2976"/>
+    <w:multiLevelType w:val="hybridMultilevel"/>
+    <w:tmpl w:val="B4D265E8"/>
+    <w:lvl w:ilvl="0" w:tplc="04090001">
+      <w:start w:val="1"/>
+      <w:numFmt w:val="bullet"/>
+      <w:lvlText w:val=""/>
+      <w:lvlJc w:val="left"/>
+      <w:pPr>
+        <w:ind w:left="720" w:hanging="360"/>
+      </w:pPr>
+      <w:rPr>
+        <w:rFonts w:ascii="Symbol" w:hAnsi="Symbol" w:hint="default"/>
+      </w:rPr>
+    </w:lvl>
+    <w:lvl w:ilvl="1" w:tplc="04090003" w:tentative="1">
+      <w:start w:val="1"/>
+      <w:numFmt w:val="bullet"/>
+      <w:lvlText w:val="o"/>
+      <w:lvlJc w:val="left"/>
+      <w:pPr>
+        <w:ind w:left="1440" w:hanging="360"/>
+      </w:pPr>
+      <w:rPr>
+        <w:rFonts w:ascii="Courier New" w:hAnsi="Courier New" w:cs="Courier New" w:hint="default"/>
+      </w:rPr>
+    </w:lvl>
+    <w:lvl w:ilvl="2" w:tplc="04090005" w:tentative="1">
+      <w:start w:val="1"/>
+      <w:numFmt w:val="bullet"/>
+      <w:lvlText w:val=""/>
+      <w:lvlJc w:val="left"/>
+      <w:pPr>
+        <w:ind w:left="2160" w:hanging="360"/>
+      </w:pPr>
+      <w:rPr>
+        <w:rFonts w:ascii="Wingdings" w:hAnsi="Wingdings" w:hint="default"/>
+      </w:rPr>
+    </w:lvl>
+    <w:lvl w:ilvl="3" w:tplc="04090001" w:tentative="1">
+      <w:start w:val="1"/>
+      <w:numFmt w:val="bullet"/>
+      <w:lvlText w:val=""/>
+      <w:lvlJc w:val="left"/>
+      <w:pPr>
+        <w:ind w:left="2880" w:hanging="360"/>
+      </w:pPr>
+      <w:rPr>
+        <w:rFonts w:ascii="Symbol" w:hAnsi="Symbol" w:hint="default"/>
+      </w:rPr>
+    </w:lvl>
+    <w:lvl w:ilvl="4" w:tplc="04090003" w:tentative="1">
+      <w:start w:val="1"/>
+      <w:numFmt w:val="bullet"/>
+      <w:lvlText w:val="o"/>
+      <w:lvlJc w:val="left"/>
+      <w:pPr>
+        <w:ind w:left="3600" w:hanging="360"/>
+      </w:pPr>
+      <w:rPr>
+        <w:rFonts w:ascii="Courier New" w:hAnsi="Courier New" w:cs="Courier New" w:hint="default"/>
+      </w:rPr>
+    </w:lvl>
+    <w:lvl w:ilvl="5" w:tplc="04090005" w:tentative="1">
+      <w:start w:val="1"/>
+      <w:numFmt w:val="bullet"/>
+      <w:lvlText w:val=""/>
+      <w:lvlJc w:val="left"/>
+      <w:pPr>
+        <w:ind w:left="4320" w:hanging="360"/>
+      </w:pPr>
+      <w:rPr>
+        <w:rFonts w:ascii="Wingdings" w:hAnsi="Wingdings" w:hint="default"/>
+      </w:rPr>
+    </w:lvl>
+    <w:lvl w:ilvl="6" w:tplc="04090001" w:tentative="1">
+      <w:start w:val="1"/>
+      <w:numFmt w:val="bullet"/>
+      <w:lvlText w:val=""/>
+      <w:lvlJc w:val="left"/>
+      <w:pPr>
+        <w:ind w:left="5040" w:hanging="360"/>
+      </w:pPr>
+      <w:rPr>
+        <w:rFonts w:ascii="Symbol" w:hAnsi="Symbol" w:hint="default"/>
+      </w:rPr>
+    </w:lvl>
+    <w:lvl w:ilvl="7" w:tplc="04090003" w:tentative="1">
+      <w:start w:val="1"/>
+      <w:numFmt w:val="bullet"/>
+      <w:lvlText w:val="o"/>
+      <w:lvlJc w:val="left"/>
+      <w:pPr>
+        <w:ind w:left="5760" w:hanging="360"/>
+      </w:pPr>
+      <w:rPr>
+        <w:rFonts w:ascii="Courier New" w:hAnsi="Courier New" w:cs="Courier New" w:hint="default"/>
+      </w:rPr>
+    </w:lvl>
+    <w:lvl w:ilvl="8" w:tplc="04090005" w:tentative="1">
+      <w:start w:val="1"/>
+      <w:numFmt w:val="bullet"/>
+      <w:lvlText w:val=""/>
+      <w:lvlJc w:val="left"/>
+      <w:pPr>
+        <w:ind w:left="6480" w:hanging="360"/>
+      </w:pPr>
+      <w:rPr>
+        <w:rFonts w:ascii="Wingdings" w:hAnsi="Wingdings" w:hint="default"/>
+      </w:rPr>
+    </w:lvl>
+  </w:abstractNum>
+  <w:abstractNum w:abstractNumId="8" w15:restartNumberingAfterBreak="0">
+    <w:nsid w:val="5CFC7628"/>
+    <w:multiLevelType w:val="hybridMultilevel"/>
+    <w:tmpl w:val="354CFDE2"/>
+    <w:lvl w:ilvl="0" w:tplc="04090001">
+      <w:start w:val="1"/>
+      <w:numFmt w:val="bullet"/>
+      <w:lvlText w:val=""/>
+      <w:lvlJc w:val="left"/>
+      <w:pPr>
+        <w:ind w:left="770" w:hanging="360"/>
+      </w:pPr>
+      <w:rPr>
+        <w:rFonts w:ascii="Symbol" w:hAnsi="Symbol" w:hint="default"/>
+      </w:rPr>
+    </w:lvl>
+    <w:lvl w:ilvl="1" w:tplc="04090003" w:tentative="1">
+      <w:start w:val="1"/>
+      <w:numFmt w:val="bullet"/>
+      <w:lvlText w:val="o"/>
+      <w:lvlJc w:val="left"/>
+      <w:pPr>
+        <w:ind w:left="1490" w:hanging="360"/>
+      </w:pPr>
+      <w:rPr>
+        <w:rFonts w:ascii="Courier New" w:hAnsi="Courier New" w:cs="Courier New" w:hint="default"/>
+      </w:rPr>
+    </w:lvl>
+    <w:lvl w:ilvl="2" w:tplc="04090005" w:tentative="1">
+      <w:start w:val="1"/>
+      <w:numFmt w:val="bullet"/>
+      <w:lvlText w:val=""/>
+      <w:lvlJc w:val="left"/>
+      <w:pPr>
+        <w:ind w:left="2210" w:hanging="360"/>
+      </w:pPr>
+      <w:rPr>
+        <w:rFonts w:ascii="Wingdings" w:hAnsi="Wingdings" w:hint="default"/>
+      </w:rPr>
+    </w:lvl>
+    <w:lvl w:ilvl="3" w:tplc="04090001" w:tentative="1">
+      <w:start w:val="1"/>
+      <w:numFmt w:val="bullet"/>
+      <w:lvlText w:val=""/>
+      <w:lvlJc w:val="left"/>
+      <w:pPr>
+        <w:ind w:left="2930" w:hanging="360"/>
+      </w:pPr>
+      <w:rPr>
+        <w:rFonts w:ascii="Symbol" w:hAnsi="Symbol" w:hint="default"/>
+      </w:rPr>
+    </w:lvl>
+    <w:lvl w:ilvl="4" w:tplc="04090003" w:tentative="1">
+      <w:start w:val="1"/>
+      <w:numFmt w:val="bullet"/>
+      <w:lvlText w:val="o"/>
+      <w:lvlJc w:val="left"/>
+      <w:pPr>
+        <w:ind w:left="3650" w:hanging="360"/>
+      </w:pPr>
+      <w:rPr>
+        <w:rFonts w:ascii="Courier New" w:hAnsi="Courier New" w:cs="Courier New" w:hint="default"/>
+      </w:rPr>
+    </w:lvl>
+    <w:lvl w:ilvl="5" w:tplc="04090005" w:tentative="1">
+      <w:start w:val="1"/>
+      <w:numFmt w:val="bullet"/>
+      <w:lvlText w:val=""/>
+      <w:lvlJc w:val="left"/>
+      <w:pPr>
+        <w:ind w:left="4370" w:hanging="360"/>
+      </w:pPr>
+      <w:rPr>
+        <w:rFonts w:ascii="Wingdings" w:hAnsi="Wingdings" w:hint="default"/>
+      </w:rPr>
+    </w:lvl>
+    <w:lvl w:ilvl="6" w:tplc="04090001" w:tentative="1">
+      <w:start w:val="1"/>
+      <w:numFmt w:val="bullet"/>
+      <w:lvlText w:val=""/>
+      <w:lvlJc w:val="left"/>
+      <w:pPr>
+        <w:ind w:left="5090" w:hanging="360"/>
+      </w:pPr>
+      <w:rPr>
+        <w:rFonts w:ascii="Symbol" w:hAnsi="Symbol" w:hint="default"/>
+      </w:rPr>
+    </w:lvl>
+    <w:lvl w:ilvl="7" w:tplc="04090003" w:tentative="1">
+      <w:start w:val="1"/>
+      <w:numFmt w:val="bullet"/>
+      <w:lvlText w:val="o"/>
+      <w:lvlJc w:val="left"/>
+      <w:pPr>
+        <w:ind w:left="5810" w:hanging="360"/>
+      </w:pPr>
+      <w:rPr>
+        <w:rFonts w:ascii="Courier New" w:hAnsi="Courier New" w:cs="Courier New" w:hint="default"/>
+      </w:rPr>
+    </w:lvl>
+    <w:lvl w:ilvl="8" w:tplc="04090005" w:tentative="1">
+      <w:start w:val="1"/>
+      <w:numFmt w:val="bullet"/>
+      <w:lvlText w:val=""/>
+      <w:lvlJc w:val="left"/>
+      <w:pPr>
+        <w:ind w:left="6530" w:hanging="360"/>
+      </w:pPr>
+      <w:rPr>
+        <w:rFonts w:ascii="Wingdings" w:hAnsi="Wingdings" w:hint="default"/>
+      </w:rPr>
+    </w:lvl>
+  </w:abstractNum>
+  <w:abstractNum w:abstractNumId="9" w15:restartNumberingAfterBreak="0">
+    <w:nsid w:val="69FC2495"/>
+    <w:multiLevelType w:val="hybridMultilevel"/>
+    <w:tmpl w:val="2CA65B0E"/>
+    <w:lvl w:ilvl="0" w:tplc="04090001">
+      <w:start w:val="1"/>
+      <w:numFmt w:val="bullet"/>
+      <w:lvlText w:val=""/>
+      <w:lvlJc w:val="left"/>
+      <w:pPr>
+        <w:ind w:left="720" w:hanging="360"/>
+      </w:pPr>
+      <w:rPr>
+        <w:rFonts w:ascii="Symbol" w:hAnsi="Symbol" w:hint="default"/>
+      </w:rPr>
+    </w:lvl>
+    <w:lvl w:ilvl="1" w:tplc="04090003" w:tentative="1">
+      <w:start w:val="1"/>
+      <w:numFmt w:val="bullet"/>
+      <w:lvlText w:val="o"/>
+      <w:lvlJc w:val="left"/>
+      <w:pPr>
+        <w:ind w:left="1440" w:hanging="360"/>
+      </w:pPr>
+      <w:rPr>
+        <w:rFonts w:ascii="Courier New" w:hAnsi="Courier New" w:cs="Courier New" w:hint="default"/>
+      </w:rPr>
+    </w:lvl>
+    <w:lvl w:ilvl="2" w:tplc="04090005" w:tentative="1">
+      <w:start w:val="1"/>
+      <w:numFmt w:val="bullet"/>
+      <w:lvlText w:val=""/>
+      <w:lvlJc w:val="left"/>
+      <w:pPr>
+        <w:ind w:left="2160" w:hanging="360"/>
+      </w:pPr>
+      <w:rPr>
+        <w:rFonts w:ascii="Wingdings" w:hAnsi="Wingdings" w:hint="default"/>
+      </w:rPr>
+    </w:lvl>
+    <w:lvl w:ilvl="3" w:tplc="04090001" w:tentative="1">
+      <w:start w:val="1"/>
+      <w:numFmt w:val="bullet"/>
+      <w:lvlText w:val=""/>
+      <w:lvlJc w:val="left"/>
+      <w:pPr>
+        <w:ind w:left="2880" w:hanging="360"/>
+      </w:pPr>
+      <w:rPr>
+        <w:rFonts w:ascii="Symbol" w:hAnsi="Symbol" w:hint="default"/>
+      </w:rPr>
+    </w:lvl>
+    <w:lvl w:ilvl="4" w:tplc="04090003" w:tentative="1">
+      <w:start w:val="1"/>
+      <w:numFmt w:val="bullet"/>
+      <w:lvlText w:val="o"/>
+      <w:lvlJc w:val="left"/>
+      <w:pPr>
+        <w:ind w:left="3600" w:hanging="360"/>
+      </w:pPr>
+      <w:rPr>
+        <w:rFonts w:ascii="Courier New" w:hAnsi="Courier New" w:cs="Courier New" w:hint="default"/>
+      </w:rPr>
+    </w:lvl>
+    <w:lvl w:ilvl="5" w:tplc="04090005" w:tentative="1">
+      <w:start w:val="1"/>
+      <w:numFmt w:val="bullet"/>
+      <w:lvlText w:val=""/>
+      <w:lvlJc w:val="left"/>
+      <w:pPr>
+        <w:ind w:left="4320" w:hanging="360"/>
+      </w:pPr>
+      <w:rPr>
+        <w:rFonts w:ascii="Wingdings" w:hAnsi="Wingdings" w:hint="default"/>
+      </w:rPr>
+    </w:lvl>
+    <w:lvl w:ilvl="6" w:tplc="04090001" w:tentative="1">
+      <w:start w:val="1"/>
+      <w:numFmt w:val="bullet"/>
+      <w:lvlText w:val=""/>
+      <w:lvlJc w:val="left"/>
+      <w:pPr>
+        <w:ind w:left="5040" w:hanging="360"/>
+      </w:pPr>
+      <w:rPr>
+        <w:rFonts w:ascii="Symbol" w:hAnsi="Symbol" w:hint="default"/>
+      </w:rPr>
+    </w:lvl>
+    <w:lvl w:ilvl="7" w:tplc="04090003" w:tentative="1">
+      <w:start w:val="1"/>
+      <w:numFmt w:val="bullet"/>
+      <w:lvlText w:val="o"/>
+      <w:lvlJc w:val="left"/>
+      <w:pPr>
+        <w:ind w:left="5760" w:hanging="360"/>
+      </w:pPr>
+      <w:rPr>
+        <w:rFonts w:ascii="Courier New" w:hAnsi="Courier New" w:cs="Courier New" w:hint="default"/>
+      </w:rPr>
+    </w:lvl>
+    <w:lvl w:ilvl="8" w:tplc="04090005" w:tentative="1">
+      <w:start w:val="1"/>
+      <w:numFmt w:val="bullet"/>
+      <w:lvlText w:val=""/>
+      <w:lvlJc w:val="left"/>
+      <w:pPr>
+        <w:ind w:left="6480" w:hanging="360"/>
+      </w:pPr>
+      <w:rPr>
+        <w:rFonts w:ascii="Wingdings" w:hAnsi="Wingdings" w:hint="default"/>
+      </w:rPr>
+    </w:lvl>
+  </w:abstractNum>
+  <w:abstractNum w:abstractNumId="10" w15:restartNumberingAfterBreak="0">
+    <w:nsid w:val="6ADF2FE7"/>
+    <w:multiLevelType w:val="hybridMultilevel"/>
+    <w:tmpl w:val="E84C2EC4"/>
+    <w:lvl w:ilvl="0" w:tplc="04090001">
+      <w:start w:val="1"/>
+      <w:numFmt w:val="bullet"/>
+      <w:lvlText w:val=""/>
+      <w:lvlJc w:val="left"/>
+      <w:pPr>
+        <w:ind w:left="720" w:hanging="360"/>
+      </w:pPr>
+      <w:rPr>
+        <w:rFonts w:ascii="Symbol" w:hAnsi="Symbol" w:hint="default"/>
+      </w:rPr>
+    </w:lvl>
+    <w:lvl w:ilvl="1" w:tplc="04090003" w:tentative="1">
+      <w:start w:val="1"/>
+      <w:numFmt w:val="bullet"/>
+      <w:lvlText w:val="o"/>
+      <w:lvlJc w:val="left"/>
+      <w:pPr>
+        <w:ind w:left="1440" w:hanging="360"/>
+      </w:pPr>
+      <w:rPr>
+        <w:rFonts w:ascii="Courier New" w:hAnsi="Courier New" w:cs="Courier New" w:hint="default"/>
+      </w:rPr>
+    </w:lvl>
+    <w:lvl w:ilvl="2" w:tplc="04090005" w:tentative="1">
+      <w:start w:val="1"/>
+      <w:numFmt w:val="bullet"/>
+      <w:lvlText w:val=""/>
+      <w:lvlJc w:val="left"/>
+      <w:pPr>
+        <w:ind w:left="2160" w:hanging="360"/>
+      </w:pPr>
+      <w:rPr>
+        <w:rFonts w:ascii="Wingdings" w:hAnsi="Wingdings" w:hint="default"/>
+      </w:rPr>
+    </w:lvl>
+    <w:lvl w:ilvl="3" w:tplc="04090001" w:tentative="1">
+      <w:start w:val="1"/>
+      <w:numFmt w:val="bullet"/>
+      <w:lvlText w:val=""/>
+      <w:lvlJc w:val="left"/>
+      <w:pPr>
+        <w:ind w:left="2880" w:hanging="360"/>
+      </w:pPr>
+      <w:rPr>
+        <w:rFonts w:ascii="Symbol" w:hAnsi="Symbol" w:hint="default"/>
+      </w:rPr>
+    </w:lvl>
+    <w:lvl w:ilvl="4" w:tplc="04090003" w:tentative="1">
+      <w:start w:val="1"/>
+      <w:numFmt w:val="bullet"/>
+      <w:lvlText w:val="o"/>
+      <w:lvlJc w:val="left"/>
+      <w:pPr>
+        <w:ind w:left="3600" w:hanging="360"/>
+      </w:pPr>
+      <w:rPr>
+        <w:rFonts w:ascii="Courier New" w:hAnsi="Courier New" w:cs="Courier New" w:hint="default"/>
+      </w:rPr>
+    </w:lvl>
+    <w:lvl w:ilvl="5" w:tplc="04090005" w:tentative="1">
+      <w:start w:val="1"/>
+      <w:numFmt w:val="bullet"/>
+      <w:lvlText w:val=""/>
+      <w:lvlJc w:val="left"/>
+      <w:pPr>
+        <w:ind w:left="4320" w:hanging="360"/>
+      </w:pPr>
+      <w:rPr>
+        <w:rFonts w:ascii="Wingdings" w:hAnsi="Wingdings" w:hint="default"/>
+      </w:rPr>
+    </w:lvl>
+    <w:lvl w:ilvl="6" w:tplc="04090001" w:tentative="1">
+      <w:start w:val="1"/>
+      <w:numFmt w:val="bullet"/>
+      <w:lvlText w:val=""/>
+      <w:lvlJc w:val="left"/>
+      <w:pPr>
+        <w:ind w:left="5040" w:hanging="360"/>
+      </w:pPr>
+      <w:rPr>
+        <w:rFonts w:ascii="Symbol" w:hAnsi="Symbol" w:hint="default"/>
+      </w:rPr>
+    </w:lvl>
+    <w:lvl w:ilvl="7" w:tplc="04090003" w:tentative="1">
+      <w:start w:val="1"/>
+      <w:numFmt w:val="bullet"/>
+      <w:lvlText w:val="o"/>
+      <w:lvlJc w:val="left"/>
+      <w:pPr>
+        <w:ind w:left="5760" w:hanging="360"/>
+      </w:pPr>
+      <w:rPr>
+        <w:rFonts w:ascii="Courier New" w:hAnsi="Courier New" w:cs="Courier New" w:hint="default"/>
+      </w:rPr>
+    </w:lvl>
+    <w:lvl w:ilvl="8" w:tplc="04090005" w:tentative="1">
+      <w:start w:val="1"/>
+      <w:numFmt w:val="bullet"/>
+      <w:lvlText w:val=""/>
+      <w:lvlJc w:val="left"/>
+      <w:pPr>
+        <w:ind w:left="6480" w:hanging="360"/>
+      </w:pPr>
+      <w:rPr>
+        <w:rFonts w:ascii="Wingdings" w:hAnsi="Wingdings" w:hint="default"/>
+      </w:rPr>
+    </w:lvl>
+  </w:abstractNum>
+  <w:abstractNum w:abstractNumId="11" w15:restartNumberingAfterBreak="0">
+    <w:nsid w:val="6B5E3644"/>
+    <w:multiLevelType w:val="hybridMultilevel"/>
+    <w:tmpl w:val="F4E6AADE"/>
+    <w:lvl w:ilvl="0" w:tplc="04090001">
+      <w:start w:val="1"/>
+      <w:numFmt w:val="bullet"/>
+      <w:lvlText w:val=""/>
+      <w:lvlJc w:val="left"/>
+      <w:pPr>
+        <w:ind w:left="720" w:hanging="360"/>
+      </w:pPr>
+      <w:rPr>
+        <w:rFonts w:ascii="Symbol" w:hAnsi="Symbol" w:hint="default"/>
+      </w:rPr>
+    </w:lvl>
+    <w:lvl w:ilvl="1" w:tplc="04090003" w:tentative="1">
+      <w:start w:val="1"/>
+      <w:numFmt w:val="bullet"/>
+      <w:lvlText w:val="o"/>
+      <w:lvlJc w:val="left"/>
+      <w:pPr>
+        <w:ind w:left="1440" w:hanging="360"/>
+      </w:pPr>
+      <w:rPr>
+        <w:rFonts w:ascii="Courier New" w:hAnsi="Courier New" w:cs="Courier New" w:hint="default"/>
+      </w:rPr>
+    </w:lvl>
+    <w:lvl w:ilvl="2" w:tplc="04090005" w:tentative="1">
+      <w:start w:val="1"/>
+      <w:numFmt w:val="bullet"/>
+      <w:lvlText w:val=""/>
+      <w:lvlJc w:val="left"/>
+      <w:pPr>
+        <w:ind w:left="2160" w:hanging="360"/>
+      </w:pPr>
+      <w:rPr>
+        <w:rFonts w:ascii="Wingdings" w:hAnsi="Wingdings" w:hint="default"/>
+      </w:rPr>
+    </w:lvl>
+    <w:lvl w:ilvl="3" w:tplc="04090001" w:tentative="1">
+      <w:start w:val="1"/>
+      <w:numFmt w:val="bullet"/>
+      <w:lvlText w:val=""/>
+      <w:lvlJc w:val="left"/>
+      <w:pPr>
+        <w:ind w:left="2880" w:hanging="360"/>
+      </w:pPr>
+      <w:rPr>
+        <w:rFonts w:ascii="Symbol" w:hAnsi="Symbol" w:hint="default"/>
+      </w:rPr>
+    </w:lvl>
+    <w:lvl w:ilvl="4" w:tplc="04090003" w:tentative="1">
+      <w:start w:val="1"/>
+      <w:numFmt w:val="bullet"/>
+      <w:lvlText w:val="o"/>
+      <w:lvlJc w:val="left"/>
+      <w:pPr>
+        <w:ind w:left="3600" w:hanging="360"/>
+      </w:pPr>
+      <w:rPr>
+        <w:rFonts w:ascii="Courier New" w:hAnsi="Courier New" w:cs="Courier New" w:hint="default"/>
+      </w:rPr>
+    </w:lvl>
+    <w:lvl w:ilvl="5" w:tplc="04090005" w:tentative="1">
+      <w:start w:val="1"/>
+      <w:numFmt w:val="bullet"/>
+      <w:lvlText w:val=""/>
+      <w:lvlJc w:val="left"/>
+      <w:pPr>
+        <w:ind w:left="4320" w:hanging="360"/>
+      </w:pPr>
+      <w:rPr>
+        <w:rFonts w:ascii="Wingdings" w:hAnsi="Wingdings" w:hint="default"/>
+      </w:rPr>
+    </w:lvl>
+    <w:lvl w:ilvl="6" w:tplc="04090001" w:tentative="1">
+      <w:start w:val="1"/>
+      <w:numFmt w:val="bullet"/>
+      <w:lvlText w:val=""/>
+      <w:lvlJc w:val="left"/>
+      <w:pPr>
+        <w:ind w:left="5040" w:hanging="360"/>
+      </w:pPr>
+      <w:rPr>
+        <w:rFonts w:ascii="Symbol" w:hAnsi="Symbol" w:hint="default"/>
+      </w:rPr>
+    </w:lvl>
+    <w:lvl w:ilvl="7" w:tplc="04090003" w:tentative="1">
+      <w:start w:val="1"/>
+      <w:numFmt w:val="bullet"/>
+      <w:lvlText w:val="o"/>
+      <w:lvlJc w:val="left"/>
+      <w:pPr>
+        <w:ind w:left="5760" w:hanging="360"/>
+      </w:pPr>
+      <w:rPr>
+        <w:rFonts w:ascii="Courier New" w:hAnsi="Courier New" w:cs="Courier New" w:hint="default"/>
+      </w:rPr>
+    </w:lvl>
+    <w:lvl w:ilvl="8" w:tplc="04090005" w:tentative="1">
+      <w:start w:val="1"/>
+      <w:numFmt w:val="bullet"/>
+      <w:lvlText w:val=""/>
+      <w:lvlJc w:val="left"/>
+      <w:pPr>
+        <w:ind w:left="6480" w:hanging="360"/>
+      </w:pPr>
+      <w:rPr>
+        <w:rFonts w:ascii="Wingdings" w:hAnsi="Wingdings" w:hint="default"/>
+      </w:rPr>
+    </w:lvl>
+  </w:abstractNum>
+  <w:abstractNum w:abstractNumId="12" w15:restartNumberingAfterBreak="0">
+    <w:nsid w:val="73734A76"/>
+    <w:multiLevelType w:val="hybridMultilevel"/>
+    <w:tmpl w:val="9EE2D3BC"/>
+    <w:lvl w:ilvl="0" w:tplc="04090001">
+      <w:start w:val="1"/>
+      <w:numFmt w:val="bullet"/>
+      <w:lvlText w:val=""/>
+      <w:lvlJc w:val="left"/>
+      <w:pPr>
+        <w:ind w:left="1440" w:hanging="360"/>
+      </w:pPr>
+      <w:rPr>
+        <w:rFonts w:ascii="Symbol" w:hAnsi="Symbol" w:hint="default"/>
+      </w:rPr>
+    </w:lvl>
+    <w:lvl w:ilvl="1" w:tplc="04090003" w:tentative="1">
+      <w:start w:val="1"/>
+      <w:numFmt w:val="bullet"/>
+      <w:lvlText w:val="o"/>
+      <w:lvlJc w:val="left"/>
+      <w:pPr>
+        <w:ind w:left="2160" w:hanging="360"/>
+      </w:pPr>
+      <w:rPr>
+        <w:rFonts w:ascii="Courier New" w:hAnsi="Courier New" w:cs="Courier New" w:hint="default"/>
+      </w:rPr>
+    </w:lvl>
+    <w:lvl w:ilvl="2" w:tplc="04090005" w:tentative="1">
+      <w:start w:val="1"/>
+      <w:numFmt w:val="bullet"/>
+      <w:lvlText w:val=""/>
+      <w:lvlJc w:val="left"/>
+      <w:pPr>
+        <w:ind w:left="2880" w:hanging="360"/>
+      </w:pPr>
+      <w:rPr>
+        <w:rFonts w:ascii="Wingdings" w:hAnsi="Wingdings" w:hint="default"/>
+      </w:rPr>
+    </w:lvl>
+    <w:lvl w:ilvl="3" w:tplc="04090001" w:tentative="1">
+      <w:start w:val="1"/>
+      <w:numFmt w:val="bullet"/>
+      <w:lvlText w:val=""/>
+      <w:lvlJc w:val="left"/>
+      <w:pPr>
+        <w:ind w:left="3600" w:hanging="360"/>
+      </w:pPr>
+      <w:rPr>
+        <w:rFonts w:ascii="Symbol" w:hAnsi="Symbol" w:hint="default"/>
+      </w:rPr>
+    </w:lvl>
+    <w:lvl w:ilvl="4" w:tplc="04090003" w:tentative="1">
+      <w:start w:val="1"/>
+      <w:numFmt w:val="bullet"/>
+      <w:lvlText w:val="o"/>
+      <w:lvlJc w:val="left"/>
+      <w:pPr>
+        <w:ind w:left="4320" w:hanging="360"/>
+      </w:pPr>
+      <w:rPr>
+        <w:rFonts w:ascii="Courier New" w:hAnsi="Courier New" w:cs="Courier New" w:hint="default"/>
+      </w:rPr>
+    </w:lvl>
+    <w:lvl w:ilvl="5" w:tplc="04090005" w:tentative="1">
+      <w:start w:val="1"/>
+      <w:numFmt w:val="bullet"/>
+      <w:lvlText w:val=""/>
+      <w:lvlJc w:val="left"/>
+      <w:pPr>
+        <w:ind w:left="5040" w:hanging="360"/>
+      </w:pPr>
+      <w:rPr>
+        <w:rFonts w:ascii="Wingdings" w:hAnsi="Wingdings" w:hint="default"/>
+      </w:rPr>
+    </w:lvl>
+    <w:lvl w:ilvl="6" w:tplc="04090001" w:tentative="1">
+      <w:start w:val="1"/>
+      <w:numFmt w:val="bullet"/>
+      <w:lvlText w:val=""/>
+      <w:lvlJc w:val="left"/>
+      <w:pPr>
+        <w:ind w:left="5760" w:hanging="360"/>
+      </w:pPr>
+      <w:rPr>
+        <w:rFonts w:ascii="Symbol" w:hAnsi="Symbol" w:hint="default"/>
+      </w:rPr>
+    </w:lvl>
+    <w:lvl w:ilvl="7" w:tplc="04090003" w:tentative="1">
+      <w:start w:val="1"/>
+      <w:numFmt w:val="bullet"/>
+      <w:lvlText w:val="o"/>
+      <w:lvlJc w:val="left"/>
+      <w:pPr>
+        <w:ind w:left="6480" w:hanging="360"/>
+      </w:pPr>
+      <w:rPr>
+        <w:rFonts w:ascii="Courier New" w:hAnsi="Courier New" w:cs="Courier New" w:hint="default"/>
+      </w:rPr>
+    </w:lvl>
+    <w:lvl w:ilvl="8" w:tplc="04090005" w:tentative="1">
+      <w:start w:val="1"/>
+      <w:numFmt w:val="bullet"/>
+      <w:lvlText w:val=""/>
+      <w:lvlJc w:val="left"/>
+      <w:pPr>
+        <w:ind w:left="7200" w:hanging="360"/>
+      </w:pPr>
+      <w:rPr>
+        <w:rFonts w:ascii="Wingdings" w:hAnsi="Wingdings" w:hint="default"/>
+      </w:rPr>
+    </w:lvl>
+  </w:abstractNum>
+  <w:abstractNum w:abstractNumId="13" w15:restartNumberingAfterBreak="0">
+    <w:nsid w:val="756D24E4"/>
+    <w:multiLevelType w:val="hybridMultilevel"/>
+    <w:tmpl w:val="E23234CE"/>
+    <w:lvl w:ilvl="0" w:tplc="04090001">
+      <w:start w:val="1"/>
+      <w:numFmt w:val="bullet"/>
+      <w:lvlText w:val=""/>
+      <w:lvlJc w:val="left"/>
+      <w:pPr>
+        <w:ind w:left="720" w:hanging="360"/>
+      </w:pPr>
+      <w:rPr>
+        <w:rFonts w:ascii="Symbol" w:hAnsi="Symbol" w:hint="default"/>
+      </w:rPr>
+    </w:lvl>
+    <w:lvl w:ilvl="1" w:tplc="04090003" w:tentative="1">
+      <w:start w:val="1"/>
+      <w:numFmt w:val="bullet"/>
+      <w:lvlText w:val="o"/>
+      <w:lvlJc w:val="left"/>
+      <w:pPr>
+        <w:ind w:left="1440" w:hanging="360"/>
+      </w:pPr>
+      <w:rPr>
+        <w:rFonts w:ascii="Courier New" w:hAnsi="Courier New" w:cs="Courier New" w:hint="default"/>
+      </w:rPr>
+    </w:lvl>
+    <w:lvl w:ilvl="2" w:tplc="04090005" w:tentative="1">
+      <w:start w:val="1"/>
+      <w:numFmt w:val="bullet"/>
+      <w:lvlText w:val=""/>
+      <w:lvlJc w:val="left"/>
+      <w:pPr>
+        <w:ind w:left="2160" w:hanging="360"/>
+      </w:pPr>
+      <w:rPr>
+        <w:rFonts w:ascii="Wingdings" w:hAnsi="Wingdings" w:hint="default"/>
+      </w:rPr>
+    </w:lvl>
+    <w:lvl w:ilvl="3" w:tplc="04090001" w:tentative="1">
+      <w:start w:val="1"/>
+      <w:numFmt w:val="bullet"/>
+      <w:lvlText w:val=""/>
+      <w:lvlJc w:val="left"/>
+      <w:pPr>
+        <w:ind w:left="2880" w:hanging="360"/>
+      </w:pPr>
+      <w:rPr>
+        <w:rFonts w:ascii="Symbol" w:hAnsi="Symbol" w:hint="default"/>
+      </w:rPr>
+    </w:lvl>
+    <w:lvl w:ilvl="4" w:tplc="04090003" w:tentative="1">
+      <w:start w:val="1"/>
+      <w:numFmt w:val="bullet"/>
+      <w:lvlText w:val="o"/>
+      <w:lvlJc w:val="left"/>
+      <w:pPr>
+        <w:ind w:left="3600" w:hanging="360"/>
+      </w:pPr>
+      <w:rPr>
+        <w:rFonts w:ascii="Courier New" w:hAnsi="Courier New" w:cs="Courier New" w:hint="default"/>
+      </w:rPr>
+    </w:lvl>
+    <w:lvl w:ilvl="5" w:tplc="04090005" w:tentative="1">
+      <w:start w:val="1"/>
+      <w:numFmt w:val="bullet"/>
+      <w:lvlText w:val=""/>
+      <w:lvlJc w:val="left"/>
+      <w:pPr>
+        <w:ind w:left="4320" w:hanging="360"/>
+      </w:pPr>
+      <w:rPr>
+        <w:rFonts w:ascii="Wingdings" w:hAnsi="Wingdings" w:hint="default"/>
+      </w:rPr>
+    </w:lvl>
+    <w:lvl w:ilvl="6" w:tplc="04090001" w:tentative="1">
+      <w:start w:val="1"/>
+      <w:numFmt w:val="bullet"/>
+      <w:lvlText w:val=""/>
+      <w:lvlJc w:val="left"/>
+      <w:pPr>
+        <w:ind w:left="5040" w:hanging="360"/>
+      </w:pPr>
+      <w:rPr>
+        <w:rFonts w:ascii="Symbol" w:hAnsi="Symbol" w:hint="default"/>
+      </w:rPr>
+    </w:lvl>
+    <w:lvl w:ilvl="7" w:tplc="04090003" w:tentative="1">
+      <w:start w:val="1"/>
+      <w:numFmt w:val="bullet"/>
+      <w:lvlText w:val="o"/>
+      <w:lvlJc w:val="left"/>
+      <w:pPr>
+        <w:ind w:left="5760" w:hanging="360"/>
+      </w:pPr>
+      <w:rPr>
+        <w:rFonts w:ascii="Courier New" w:hAnsi="Courier New" w:cs="Courier New" w:hint="default"/>
+      </w:rPr>
+    </w:lvl>
+    <w:lvl w:ilvl="8" w:tplc="04090005" w:tentative="1">
+      <w:start w:val="1"/>
+      <w:numFmt w:val="bullet"/>
+      <w:lvlText w:val=""/>
+      <w:lvlJc w:val="left"/>
+      <w:pPr>
+        <w:ind w:left="6480" w:hanging="360"/>
+      </w:pPr>
+      <w:rPr>
+        <w:rFonts w:ascii="Wingdings" w:hAnsi="Wingdings" w:hint="default"/>
+      </w:rPr>
+    </w:lvl>
+  </w:abstractNum>
+  <w:abstractNum w:abstractNumId="14" w15:restartNumberingAfterBreak="0">
+    <w:nsid w:val="783E472A"/>
+    <w:multiLevelType w:val="hybridMultilevel"/>
+    <w:tmpl w:val="946440AA"/>
+    <w:lvl w:ilvl="0" w:tplc="04090001">
+      <w:start w:val="1"/>
+      <w:numFmt w:val="bullet"/>
+      <w:lvlText w:val=""/>
+      <w:lvlJc w:val="left"/>
+      <w:pPr>
+        <w:ind w:left="720" w:hanging="360"/>
+      </w:pPr>
+      <w:rPr>
+        <w:rFonts w:ascii="Symbol" w:hAnsi="Symbol" w:hint="default"/>
+      </w:rPr>
+    </w:lvl>
+    <w:lvl w:ilvl="1" w:tplc="04090003" w:tentative="1">
+      <w:start w:val="1"/>
+      <w:numFmt w:val="bullet"/>
+      <w:lvlText w:val="o"/>
+      <w:lvlJc w:val="left"/>
+      <w:pPr>
+        <w:ind w:left="1440" w:hanging="360"/>
+      </w:pPr>
+      <w:rPr>
+        <w:rFonts w:ascii="Courier New" w:hAnsi="Courier New" w:cs="Courier New" w:hint="default"/>
+      </w:rPr>
+    </w:lvl>
+    <w:lvl w:ilvl="2" w:tplc="04090005" w:tentative="1">
+      <w:start w:val="1"/>
+      <w:numFmt w:val="bullet"/>
+      <w:lvlText w:val=""/>
+      <w:lvlJc w:val="left"/>
+      <w:pPr>
+        <w:ind w:left="2160" w:hanging="360"/>
+      </w:pPr>
+      <w:rPr>
+        <w:rFonts w:ascii="Wingdings" w:hAnsi="Wingdings" w:hint="default"/>
+      </w:rPr>
+    </w:lvl>
+    <w:lvl w:ilvl="3" w:tplc="04090001" w:tentative="1">
+      <w:start w:val="1"/>
+      <w:numFmt w:val="bullet"/>
+      <w:lvlText w:val=""/>
+      <w:lvlJc w:val="left"/>
+      <w:pPr>
+        <w:ind w:left="2880" w:hanging="360"/>
+      </w:pPr>
+      <w:rPr>
+        <w:rFonts w:ascii="Symbol" w:hAnsi="Symbol" w:hint="default"/>
+      </w:rPr>
+    </w:lvl>
+    <w:lvl w:ilvl="4" w:tplc="04090003" w:tentative="1">
+      <w:start w:val="1"/>
+      <w:numFmt w:val="bullet"/>
+      <w:lvlText w:val="o"/>
+      <w:lvlJc w:val="left"/>
+      <w:pPr>
+        <w:ind w:left="3600" w:hanging="360"/>
+      </w:pPr>
+      <w:rPr>
+        <w:rFonts w:ascii="Courier New" w:hAnsi="Courier New" w:cs="Courier New" w:hint="default"/>
+      </w:rPr>
+    </w:lvl>
+    <w:lvl w:ilvl="5" w:tplc="04090005" w:tentative="1">
+      <w:start w:val="1"/>
+      <w:numFmt w:val="bullet"/>
+      <w:lvlText w:val=""/>
+      <w:lvlJc w:val="left"/>
+      <w:pPr>
+        <w:ind w:left="4320" w:hanging="360"/>
+      </w:pPr>
+      <w:rPr>
+        <w:rFonts w:ascii="Wingdings" w:hAnsi="Wingdings" w:hint="default"/>
+      </w:rPr>
+    </w:lvl>
+    <w:lvl w:ilvl="6" w:tplc="04090001" w:tentative="1">
+      <w:start w:val="1"/>
+      <w:numFmt w:val="bullet"/>
+      <w:lvlText w:val=""/>
+      <w:lvlJc w:val="left"/>
+      <w:pPr>
+        <w:ind w:left="5040" w:hanging="360"/>
+      </w:pPr>
+      <w:rPr>
+        <w:rFonts w:ascii="Symbol" w:hAnsi="Symbol" w:hint="default"/>
+      </w:rPr>
+    </w:lvl>
+    <w:lvl w:ilvl="7" w:tplc="04090003" w:tentative="1">
+      <w:start w:val="1"/>
+      <w:numFmt w:val="bullet"/>
+      <w:lvlText w:val="o"/>
+      <w:lvlJc w:val="left"/>
+      <w:pPr>
+        <w:ind w:left="5760" w:hanging="360"/>
+      </w:pPr>
+      <w:rPr>
+        <w:rFonts w:ascii="Courier New" w:hAnsi="Courier New" w:cs="Courier New" w:hint="default"/>
+      </w:rPr>
+    </w:lvl>
+    <w:lvl w:ilvl="8" w:tplc="04090005" w:tentative="1">
+      <w:start w:val="1"/>
+      <w:numFmt w:val="bullet"/>
+      <w:lvlText w:val=""/>
+      <w:lvlJc w:val="left"/>
+      <w:pPr>
+        <w:ind w:left="6480" w:hanging="360"/>
+      </w:pPr>
+      <w:rPr>
+        <w:rFonts w:ascii="Wingdings" w:hAnsi="Wingdings" w:hint="default"/>
+      </w:rPr>
+    </w:lvl>
+  </w:abstractNum>
+  <w:abstractNum w:abstractNumId="15" w15:restartNumberingAfterBreak="0">
     <w:nsid w:val="79406460"/>
     <w:multiLevelType w:val="hybridMultilevel"/>
     <w:tmpl w:val="2C089406"/>
@@ -5067,9 +9601,51 @@
     </w:lvl>
   </w:abstractNum>
   <w:num w:numId="1">
+    <w:abstractNumId w:val="15"/>
+  </w:num>
+  <w:num w:numId="2">
+    <w:abstractNumId w:val="4"/>
+  </w:num>
+  <w:num w:numId="3">
+    <w:abstractNumId w:val="10"/>
+  </w:num>
+  <w:num w:numId="4">
+    <w:abstractNumId w:val="3"/>
+  </w:num>
+  <w:num w:numId="5">
+    <w:abstractNumId w:val="13"/>
+  </w:num>
+  <w:num w:numId="6">
     <w:abstractNumId w:val="1"/>
   </w:num>
-  <w:num w:numId="2">
+  <w:num w:numId="7">
+    <w:abstractNumId w:val="8"/>
+  </w:num>
+  <w:num w:numId="8">
+    <w:abstractNumId w:val="12"/>
+  </w:num>
+  <w:num w:numId="9">
+    <w:abstractNumId w:val="9"/>
+  </w:num>
+  <w:num w:numId="10">
+    <w:abstractNumId w:val="11"/>
+  </w:num>
+  <w:num w:numId="11">
+    <w:abstractNumId w:val="2"/>
+  </w:num>
+  <w:num w:numId="12">
+    <w:abstractNumId w:val="6"/>
+  </w:num>
+  <w:num w:numId="13">
+    <w:abstractNumId w:val="5"/>
+  </w:num>
+  <w:num w:numId="14">
+    <w:abstractNumId w:val="7"/>
+  </w:num>
+  <w:num w:numId="15">
+    <w:abstractNumId w:val="14"/>
+  </w:num>
+  <w:num w:numId="16">
     <w:abstractNumId w:val="0"/>
   </w:num>
 </w:numbering>
@@ -5470,6 +10046,7 @@
   <w:style w:type="paragraph" w:default="1" w:styleId="Normal">
     <w:name w:val="Normal"/>
     <w:qFormat/>
+    <w:rsid w:val="008B4869"/>
   </w:style>
   <w:style w:type="character" w:default="1" w:styleId="DefaultParagraphFont">
     <w:name w:val="Default Paragraph Font"/>
@@ -5530,6 +10107,60 @@
     <w:rsid w:val="00B2581B"/>
     <w:rPr>
       <w:rFonts w:eastAsiaTheme="minorEastAsia"/>
+    </w:rPr>
+  </w:style>
+  <w:style w:type="paragraph" w:styleId="Caption">
+    <w:name w:val="caption"/>
+    <w:basedOn w:val="Normal"/>
+    <w:next w:val="Normal"/>
+    <w:uiPriority w:val="35"/>
+    <w:unhideWhenUsed/>
+    <w:qFormat/>
+    <w:rsid w:val="00E468CE"/>
+    <w:pPr>
+      <w:spacing w:after="200" w:line="240" w:lineRule="auto"/>
+    </w:pPr>
+    <w:rPr>
+      <w:i/>
+      <w:iCs/>
+      <w:color w:val="44546A" w:themeColor="text2"/>
+      <w:sz w:val="18"/>
+      <w:szCs w:val="18"/>
+    </w:rPr>
+  </w:style>
+  <w:style w:type="table" w:styleId="TableGrid">
+    <w:name w:val="Table Grid"/>
+    <w:basedOn w:val="TableNormal"/>
+    <w:uiPriority w:val="39"/>
+    <w:rsid w:val="00BD6B27"/>
+    <w:pPr>
+      <w:spacing w:after="0" w:line="240" w:lineRule="auto"/>
+    </w:pPr>
+    <w:tblPr>
+      <w:tblBorders>
+        <w:top w:val="single" w:sz="4" w:space="0" w:color="auto"/>
+        <w:left w:val="single" w:sz="4" w:space="0" w:color="auto"/>
+        <w:bottom w:val="single" w:sz="4" w:space="0" w:color="auto"/>
+        <w:right w:val="single" w:sz="4" w:space="0" w:color="auto"/>
+        <w:insideH w:val="single" w:sz="4" w:space="0" w:color="auto"/>
+        <w:insideV w:val="single" w:sz="4" w:space="0" w:color="auto"/>
+      </w:tblBorders>
+    </w:tblPr>
+  </w:style>
+  <w:style w:type="paragraph" w:customStyle="1" w:styleId="Default">
+    <w:name w:val="Default"/>
+    <w:rsid w:val="0047553C"/>
+    <w:pPr>
+      <w:autoSpaceDE w:val="0"/>
+      <w:autoSpaceDN w:val="0"/>
+      <w:adjustRightInd w:val="0"/>
+      <w:spacing w:after="0" w:line="240" w:lineRule="auto"/>
+    </w:pPr>
+    <w:rPr>
+      <w:rFonts w:ascii="Courier New" w:hAnsi="Courier New" w:cs="Courier New"/>
+      <w:color w:val="000000"/>
+      <w:sz w:val="24"/>
+      <w:szCs w:val="24"/>
     </w:rPr>
   </w:style>
 </w:styles>
@@ -5841,10 +10472,22 @@
 </CoverPageProperties>
 </file>
 
+<file path=customXml/item2.xml><?xml version="1.0" encoding="utf-8"?>
+<b:Sources xmlns:b="http://schemas.openxmlformats.org/officeDocument/2006/bibliography" xmlns="http://schemas.openxmlformats.org/officeDocument/2006/bibliography" SelectedStyle="\APASixthEditionOfficeOnline.xsl" StyleName="APA" Version="6"/>
+</file>
+
 <file path=customXml/itemProps1.xml><?xml version="1.0" encoding="utf-8"?>
 <ds:datastoreItem xmlns:ds="http://schemas.openxmlformats.org/officeDocument/2006/customXml" ds:itemID="{55AF091B-3C7A-41E3-B477-F2FDAA23CFDA}">
   <ds:schemaRefs>
     <ds:schemaRef ds:uri="http://schemas.microsoft.com/office/2006/coverPageProps"/>
   </ds:schemaRefs>
 </ds:datastoreItem>
+</file>
+
+<file path=customXml/itemProps2.xml><?xml version="1.0" encoding="utf-8"?>
+<ds:datastoreItem xmlns:ds="http://schemas.openxmlformats.org/officeDocument/2006/customXml" ds:itemID="{C97BB0F9-A9AD-4EA0-BE19-007036E69203}">
+  <ds:schemaRefs>
+    <ds:schemaRef ds:uri="http://schemas.openxmlformats.org/officeDocument/2006/bibliography"/>
+  </ds:schemaRefs>
+</ds:datastoreItem>
 </file>
</xml_diff>

<commit_message>
updated Solr search query for better results
</commit_message>
<xml_diff>
--- a/Project Report.docx
+++ b/Project Report.docx
@@ -4861,15 +4861,7 @@
         <w:rPr>
           <w:sz w:val="24"/>
         </w:rPr>
-        <w:t>2.0.1</w:t>
-      </w:r>
-      <w:bookmarkStart w:id="0" w:name="_GoBack"/>
-      <w:bookmarkEnd w:id="0"/>
-      <w:r>
-        <w:rPr>
-          <w:sz w:val="24"/>
-        </w:rPr>
-        <w:t>3</w:t>
+        <w:t>2.0.13</w:t>
       </w:r>
       <w:r>
         <w:rPr>
@@ -4962,7 +4954,7 @@
           <w:u w:val="single"/>
         </w:rPr>
       </w:pPr>
-      <w:bookmarkStart w:id="1" w:name="_Hlk8141421"/>
+      <w:bookmarkStart w:id="0" w:name="_Hlk8141421"/>
       <w:r>
         <w:rPr>
           <w:b/>
@@ -4972,7 +4964,7 @@
         <w:t>Step 1:</w:t>
       </w:r>
     </w:p>
-    <w:bookmarkEnd w:id="1"/>
+    <w:bookmarkEnd w:id="0"/>
     <w:p>
       <w:pPr>
         <w:pStyle w:val="ListParagraph"/>
@@ -6123,7 +6115,7 @@
           <w:u w:val="single"/>
         </w:rPr>
       </w:pPr>
-      <w:bookmarkStart w:id="2" w:name="_Hlk8143631"/>
+      <w:bookmarkStart w:id="1" w:name="_Hlk8143631"/>
       <w:r>
         <w:rPr>
           <w:b/>
@@ -6133,7 +6125,7 @@
         <w:t>Step 4:</w:t>
       </w:r>
     </w:p>
-    <w:bookmarkEnd w:id="2"/>
+    <w:bookmarkEnd w:id="1"/>
     <w:p>
       <w:pPr>
         <w:pStyle w:val="ListParagraph"/>
@@ -6712,14 +6704,7 @@
         <w:rPr>
           <w:sz w:val="24"/>
         </w:rPr>
-        <w:t xml:space="preserve">. </w:t>
-      </w:r>
-      <w:r>
-        <w:rPr>
-          <w:sz w:val="24"/>
-          <w:highlight w:val="yellow"/>
-        </w:rPr>
-        <w:t>**************</w:t>
+        <w:t>.</w:t>
       </w:r>
     </w:p>
     <w:p>
@@ -7150,63 +7135,99 @@
           <w:u w:val="single"/>
         </w:rPr>
       </w:pPr>
-      <w:r>
+    </w:p>
+    <w:p>
+      <w:pPr>
         <w:rPr>
           <w:b/>
           <w:sz w:val="28"/>
           <w:u w:val="single"/>
         </w:rPr>
-        <w:t>Results &amp; error analysis</w:t>
-      </w:r>
-      <w:r>
+      </w:pPr>
+    </w:p>
+    <w:p>
+      <w:pPr>
         <w:rPr>
           <w:b/>
           <w:sz w:val="28"/>
           <w:u w:val="single"/>
         </w:rPr>
-        <w:t>:</w:t>
-      </w:r>
+      </w:pPr>
     </w:p>
     <w:p>
       <w:pPr>
         <w:rPr>
-          <w:sz w:val="24"/>
-        </w:rPr>
-      </w:pPr>
-      <w:r>
-        <w:rPr>
-          <w:sz w:val="24"/>
-        </w:rPr>
-        <w:t>F</w:t>
-      </w:r>
-      <w:r>
-        <w:rPr>
-          <w:sz w:val="24"/>
-        </w:rPr>
-        <w:t>igure</w:t>
-      </w:r>
-      <w:r>
-        <w:rPr>
-          <w:sz w:val="24"/>
-        </w:rPr>
-        <w:t xml:space="preserve"> 5</w:t>
-      </w:r>
-      <w:r>
-        <w:rPr>
-          <w:sz w:val="24"/>
-        </w:rPr>
-        <w:t xml:space="preserve"> shows a screenshot of our results:</w:t>
-      </w:r>
+          <w:b/>
+          <w:sz w:val="28"/>
+          <w:u w:val="single"/>
+        </w:rPr>
+      </w:pPr>
     </w:p>
     <w:p>
       <w:pPr>
+        <w:rPr>
+          <w:b/>
+          <w:sz w:val="28"/>
+          <w:u w:val="single"/>
+        </w:rPr>
+      </w:pPr>
+      <w:r>
+        <w:rPr>
+          <w:b/>
+          <w:sz w:val="28"/>
+          <w:u w:val="single"/>
+        </w:rPr>
+        <w:lastRenderedPageBreak/>
+        <w:t>Results &amp; error analysis</w:t>
+      </w:r>
+      <w:r>
+        <w:rPr>
+          <w:b/>
+          <w:sz w:val="28"/>
+          <w:u w:val="single"/>
+        </w:rPr>
+        <w:t>:</w:t>
+      </w:r>
+    </w:p>
+    <w:p>
+      <w:pPr>
+        <w:rPr>
+          <w:sz w:val="24"/>
+        </w:rPr>
+      </w:pPr>
+      <w:r>
+        <w:rPr>
+          <w:sz w:val="24"/>
+        </w:rPr>
+        <w:t>F</w:t>
+      </w:r>
+      <w:r>
+        <w:rPr>
+          <w:sz w:val="24"/>
+        </w:rPr>
+        <w:t>igure</w:t>
+      </w:r>
+      <w:r>
+        <w:rPr>
+          <w:sz w:val="24"/>
+        </w:rPr>
+        <w:t xml:space="preserve"> 5</w:t>
+      </w:r>
+      <w:r>
+        <w:rPr>
+          <w:sz w:val="24"/>
+        </w:rPr>
+        <w:t xml:space="preserve"> shows a screenshot of our results:</w:t>
+      </w:r>
+    </w:p>
+    <w:p>
+      <w:pPr>
         <w:keepNext/>
       </w:pPr>
       <w:r>
         <w:rPr>
           <w:noProof/>
         </w:rPr>
-        <w:lastRenderedPageBreak/>
         <w:drawing>
           <wp:inline distT="0" distB="0" distL="0" distR="0" wp14:anchorId="0B4D1083" wp14:editId="4DBABD0B">
             <wp:extent cx="5943600" cy="2139315"/>
@@ -7688,7 +7709,8 @@
           <w:numId w:val="11"/>
         </w:numPr>
         <w:rPr>
-          <w:sz w:val="24"/>
+          <w:rFonts w:ascii="Courier New" w:hAnsi="Courier New" w:cs="Courier New"/>
+          <w:color w:val="000000"/>
         </w:rPr>
       </w:pPr>
       <w:r>
@@ -7715,25 +7737,7 @@
         <w:rPr>
           <w:sz w:val="24"/>
         </w:rPr>
-        <w:t xml:space="preserve"> the </w:t>
-      </w:r>
-      <w:r>
-        <w:rPr>
-          <w:sz w:val="24"/>
-        </w:rPr>
-        <w:t>correct</w:t>
-      </w:r>
-      <w:r>
-        <w:rPr>
-          <w:sz w:val="24"/>
-        </w:rPr>
-        <w:t xml:space="preserve"> sentence</w:t>
-      </w:r>
-      <w:r>
-        <w:rPr>
-          <w:sz w:val="24"/>
-        </w:rPr>
-        <w:t xml:space="preserve"> from the list of </w:t>
+        <w:t xml:space="preserve"> the correct sentence from the list of </w:t>
       </w:r>
       <w:proofErr w:type="spellStart"/>
       <w:r>
@@ -7758,25 +7762,21 @@
     </w:p>
     <w:p>
       <w:pPr>
-        <w:rPr>
-          <w:sz w:val="24"/>
-        </w:rPr>
-      </w:pPr>
-    </w:p>
-    <w:p>
-      <w:pPr>
-        <w:rPr>
-          <w:sz w:val="24"/>
-        </w:rPr>
-      </w:pPr>
-    </w:p>
-    <w:p>
-      <w:pPr>
+        <w:pStyle w:val="ListParagraph"/>
+        <w:jc w:val="center"/>
         <w:rPr>
           <w:rFonts w:ascii="Courier New" w:hAnsi="Courier New" w:cs="Courier New"/>
           <w:color w:val="000000"/>
         </w:rPr>
       </w:pPr>
+      <w:r>
+        <w:rPr>
+          <w:sz w:val="24"/>
+        </w:rPr>
+        <w:t>-------------------------------</w:t>
+      </w:r>
+      <w:bookmarkStart w:id="2" w:name="_GoBack"/>
+      <w:bookmarkEnd w:id="2"/>
     </w:p>
     <w:sectPr>
       <w:pgSz w:w="12240" w:h="15840"/>
@@ -10485,7 +10485,7 @@
 </file>
 
 <file path=customXml/itemProps2.xml><?xml version="1.0" encoding="utf-8"?>
-<ds:datastoreItem xmlns:ds="http://schemas.openxmlformats.org/officeDocument/2006/customXml" ds:itemID="{C97BB0F9-A9AD-4EA0-BE19-007036E69203}">
+<ds:datastoreItem xmlns:ds="http://schemas.openxmlformats.org/officeDocument/2006/customXml" ds:itemID="{F08BD0F8-865E-486E-8DA0-BCCAE19F9245}">
   <ds:schemaRefs>
     <ds:schemaRef ds:uri="http://schemas.openxmlformats.org/officeDocument/2006/bibliography"/>
   </ds:schemaRefs>

</xml_diff>